<commit_message>
ADMIN: Updated core assignment maker templates
This should see only limited changes to documents produced for student viewing.
</commit_message>
<xml_diff>
--- a/Tools/assignment_maker/word/.data/template.docx
+++ b/Tools/assignment_maker/word/.data/template.docx
@@ -4,7 +4,7 @@
   <w:body>
     <w:p>
       <w:pPr>
-        <w:pStyle w:val="Title"/>
+        <w:pStyle w:val="Heading1"/>
       </w:pPr>
       <w:r>
         <w:t>Task</w:t>
@@ -55,7 +55,13 @@
         <w:pStyle w:val="Heading5"/>
       </w:pPr>
       <w:r>
-        <w:t xml:space="preserve">Section 3: Submission Guidelines </w:t>
+        <w:t xml:space="preserve">Section 3: Submission </w:t>
+      </w:r>
+      <w:r>
+        <w:t>Guidelines</w:t>
+      </w:r>
+      <w:r>
+        <w:t xml:space="preserve"> </w:t>
       </w:r>
     </w:p>
     <w:p>
@@ -168,6 +174,8 @@
         <w:pStyle w:val="Heading2"/>
         <w:rPr>
           <w:rStyle w:val="IntenseEmphasis"/>
+          <w:b/>
+          <w:bCs/>
           <w:i w:val="0"/>
           <w:iCs w:val="0"/>
           <w:color w:val="auto"/>
@@ -176,12 +184,14 @@
       <w:r>
         <w:rPr>
           <w:rStyle w:val="IntenseEmphasis"/>
+          <w:b/>
+          <w:bCs/>
           <w:i w:val="0"/>
           <w:iCs w:val="0"/>
           <w:color w:val="auto"/>
         </w:rPr>
         <w:lastRenderedPageBreak/>
-        <w:t>SCORING NOTES</w:t>
+        <w:t>Scoring Notes</w:t>
       </w:r>
     </w:p>
     <w:p/>
@@ -209,13 +219,13 @@
         <w:tblLook w:val="04A0" w:firstRow="1" w:lastRow="0" w:firstColumn="1" w:lastColumn="0" w:noHBand="0" w:noVBand="1"/>
       </w:tblPr>
       <w:tblGrid>
-        <w:gridCol w:w="1259"/>
-        <w:gridCol w:w="749"/>
-        <w:gridCol w:w="1008"/>
-        <w:gridCol w:w="1367"/>
         <w:gridCol w:w="1281"/>
-        <w:gridCol w:w="1296"/>
-        <w:gridCol w:w="2091"/>
+        <w:gridCol w:w="788"/>
+        <w:gridCol w:w="1045"/>
+        <w:gridCol w:w="1396"/>
+        <w:gridCol w:w="1239"/>
+        <w:gridCol w:w="1236"/>
+        <w:gridCol w:w="2066"/>
       </w:tblGrid>
       <w:tr>
         <w:trPr>
@@ -242,10 +252,16 @@
             <w:pPr>
               <w:rPr>
                 <w:rFonts w:ascii="Times New Roman" w:hAnsi="Times New Roman" w:cs="Times New Roman"/>
+                <w:b/>
+                <w:bCs/>
                 <w:color w:val="auto"/>
               </w:rPr>
             </w:pPr>
             <w:r>
+              <w:rPr>
+                <w:b/>
+                <w:bCs/>
+              </w:rPr>
               <w:t>Google Doc</w:t>
             </w:r>
           </w:p>
@@ -270,11 +286,13 @@
           <w:p>
             <w:pPr>
               <w:rPr>
-                <w:rFonts w:ascii="Times New Roman" w:hAnsi="Times New Roman" w:cs="Times New Roman"/>
-                <w:color w:val="auto"/>
-              </w:rPr>
-            </w:pPr>
-            <w:r>
+                <w:rStyle w:val="Emphasis"/>
+              </w:rPr>
+            </w:pPr>
+            <w:r>
+              <w:rPr>
+                <w:rStyle w:val="Emphasis"/>
+              </w:rPr>
               <w:t>11-12 Pt</w:t>
             </w:r>
           </w:p>
@@ -299,11 +317,13 @@
           <w:p>
             <w:pPr>
               <w:rPr>
-                <w:rFonts w:ascii="Times New Roman" w:hAnsi="Times New Roman" w:cs="Times New Roman"/>
-                <w:color w:val="auto"/>
-              </w:rPr>
-            </w:pPr>
-            <w:r>
+                <w:rStyle w:val="Emphasis"/>
+              </w:rPr>
+            </w:pPr>
+            <w:r>
+              <w:rPr>
+                <w:rStyle w:val="Emphasis"/>
+              </w:rPr>
               <w:t>1.15-1.5 Line Spacing</w:t>
             </w:r>
           </w:p>
@@ -328,11 +348,13 @@
           <w:p>
             <w:pPr>
               <w:rPr>
-                <w:rFonts w:ascii="Times New Roman" w:hAnsi="Times New Roman" w:cs="Times New Roman"/>
-                <w:color w:val="auto"/>
-              </w:rPr>
-            </w:pPr>
-            <w:r>
+                <w:rStyle w:val="Emphasis"/>
+              </w:rPr>
+            </w:pPr>
+            <w:r>
+              <w:rPr>
+                <w:rStyle w:val="Emphasis"/>
+              </w:rPr>
               <w:t>1 Space between paragraphs</w:t>
             </w:r>
           </w:p>
@@ -357,11 +379,13 @@
           <w:p>
             <w:pPr>
               <w:rPr>
-                <w:rFonts w:ascii="Times New Roman" w:hAnsi="Times New Roman" w:cs="Times New Roman"/>
-                <w:color w:val="auto"/>
-              </w:rPr>
-            </w:pPr>
-            <w:r>
+                <w:rStyle w:val="Emphasis"/>
+              </w:rPr>
+            </w:pPr>
+            <w:r>
+              <w:rPr>
+                <w:rStyle w:val="Emphasis"/>
+              </w:rPr>
               <w:t>Spelling and Grammar “Soft Limit”</w:t>
             </w:r>
           </w:p>
@@ -386,11 +410,13 @@
           <w:p>
             <w:pPr>
               <w:rPr>
-                <w:rFonts w:ascii="Times New Roman" w:hAnsi="Times New Roman" w:cs="Times New Roman"/>
-                <w:color w:val="auto"/>
-              </w:rPr>
-            </w:pPr>
-            <w:r>
+                <w:rStyle w:val="Emphasis"/>
+              </w:rPr>
+            </w:pPr>
+            <w:r>
+              <w:rPr>
+                <w:rStyle w:val="Emphasis"/>
+              </w:rPr>
               <w:t>In-Text Citations with footnotes</w:t>
             </w:r>
           </w:p>
@@ -416,11 +442,13 @@
           <w:p>
             <w:pPr>
               <w:rPr>
-                <w:rFonts w:ascii="Times New Roman" w:hAnsi="Times New Roman" w:cs="Times New Roman"/>
-                <w:color w:val="auto"/>
-              </w:rPr>
-            </w:pPr>
-            <w:r>
+                <w:rStyle w:val="Emphasis"/>
+              </w:rPr>
+            </w:pPr>
+            <w:r>
+              <w:rPr>
+                <w:rStyle w:val="Emphasis"/>
+              </w:rPr>
               <w:t>Title Page/Slide:</w:t>
             </w:r>
           </w:p>
@@ -431,8 +459,14 @@
                 <w:ilvl w:val="0"/>
                 <w:numId w:val="2"/>
               </w:numPr>
-            </w:pPr>
-            <w:r>
+              <w:rPr>
+                <w:rStyle w:val="Emphasis"/>
+              </w:rPr>
+            </w:pPr>
+            <w:r>
+              <w:rPr>
+                <w:rStyle w:val="Emphasis"/>
+              </w:rPr>
               <w:t>Name</w:t>
             </w:r>
           </w:p>
@@ -443,8 +477,14 @@
                 <w:ilvl w:val="0"/>
                 <w:numId w:val="2"/>
               </w:numPr>
-            </w:pPr>
-            <w:r>
+              <w:rPr>
+                <w:rStyle w:val="Emphasis"/>
+              </w:rPr>
+            </w:pPr>
+            <w:r>
+              <w:rPr>
+                <w:rStyle w:val="Emphasis"/>
+              </w:rPr>
               <w:t>Date</w:t>
             </w:r>
           </w:p>
@@ -455,8 +495,14 @@
                 <w:ilvl w:val="0"/>
                 <w:numId w:val="2"/>
               </w:numPr>
-            </w:pPr>
-            <w:r>
+              <w:rPr>
+                <w:rStyle w:val="Emphasis"/>
+              </w:rPr>
+            </w:pPr>
+            <w:r>
+              <w:rPr>
+                <w:rStyle w:val="Emphasis"/>
+              </w:rPr>
               <w:t>Class</w:t>
             </w:r>
           </w:p>
@@ -467,8 +513,14 @@
                 <w:ilvl w:val="0"/>
                 <w:numId w:val="2"/>
               </w:numPr>
-            </w:pPr>
-            <w:r>
+              <w:rPr>
+                <w:rStyle w:val="Emphasis"/>
+              </w:rPr>
+            </w:pPr>
+            <w:r>
+              <w:rPr>
+                <w:rStyle w:val="Emphasis"/>
+              </w:rPr>
               <w:t>Aim</w:t>
             </w:r>
           </w:p>
@@ -479,8 +531,14 @@
                 <w:ilvl w:val="0"/>
                 <w:numId w:val="2"/>
               </w:numPr>
-            </w:pPr>
-            <w:r>
+              <w:rPr>
+                <w:rStyle w:val="Emphasis"/>
+              </w:rPr>
+            </w:pPr>
+            <w:r>
+              <w:rPr>
+                <w:rStyle w:val="Emphasis"/>
+              </w:rPr>
               <w:t>Assessment title</w:t>
             </w:r>
           </w:p>
@@ -511,10 +569,16 @@
             <w:pPr>
               <w:rPr>
                 <w:rFonts w:ascii="Times New Roman" w:hAnsi="Times New Roman" w:cs="Times New Roman"/>
+                <w:b/>
+                <w:bCs/>
                 <w:color w:val="auto"/>
               </w:rPr>
             </w:pPr>
             <w:r>
+              <w:rPr>
+                <w:b/>
+                <w:bCs/>
+              </w:rPr>
               <w:t>Slides</w:t>
             </w:r>
           </w:p>
@@ -539,23 +603,33 @@
           <w:p>
             <w:pPr>
               <w:rPr>
-                <w:rFonts w:ascii="Times New Roman" w:hAnsi="Times New Roman" w:cs="Times New Roman"/>
-                <w:color w:val="auto"/>
-              </w:rPr>
-            </w:pPr>
-            <w:r>
+                <w:rStyle w:val="Emphasis"/>
+              </w:rPr>
+            </w:pPr>
+            <w:r>
+              <w:rPr>
+                <w:rStyle w:val="Emphasis"/>
+              </w:rPr>
               <w:t>10-12 pt. font text</w:t>
             </w:r>
           </w:p>
-          <w:p/>
-          <w:p>
-            <w:pPr>
-              <w:rPr>
-                <w:rFonts w:ascii="Times New Roman" w:hAnsi="Times New Roman" w:cs="Times New Roman"/>
-                <w:color w:val="auto"/>
-              </w:rPr>
-            </w:pPr>
-            <w:r>
+          <w:p>
+            <w:pPr>
+              <w:rPr>
+                <w:rStyle w:val="Emphasis"/>
+              </w:rPr>
+            </w:pPr>
+          </w:p>
+          <w:p>
+            <w:pPr>
+              <w:rPr>
+                <w:rStyle w:val="Emphasis"/>
+              </w:rPr>
+            </w:pPr>
+            <w:r>
+              <w:rPr>
+                <w:rStyle w:val="Emphasis"/>
+              </w:rPr>
               <w:t>14-24 pt. font titles</w:t>
             </w:r>
           </w:p>
@@ -580,11 +654,13 @@
           <w:p>
             <w:pPr>
               <w:rPr>
-                <w:rFonts w:ascii="Times New Roman" w:hAnsi="Times New Roman" w:cs="Times New Roman"/>
-                <w:color w:val="auto"/>
-              </w:rPr>
-            </w:pPr>
-            <w:r>
+                <w:rStyle w:val="Emphasis"/>
+              </w:rPr>
+            </w:pPr>
+            <w:r>
+              <w:rPr>
+                <w:rStyle w:val="Emphasis"/>
+              </w:rPr>
               <w:t>1.0 1.15 Line Spacing</w:t>
             </w:r>
           </w:p>
@@ -609,11 +685,13 @@
           <w:p>
             <w:pPr>
               <w:rPr>
-                <w:rFonts w:ascii="Times New Roman" w:hAnsi="Times New Roman" w:cs="Times New Roman"/>
-                <w:color w:val="auto"/>
-              </w:rPr>
-            </w:pPr>
-            <w:r>
+                <w:rStyle w:val="Emphasis"/>
+              </w:rPr>
+            </w:pPr>
+            <w:r>
+              <w:rPr>
+                <w:rStyle w:val="Emphasis"/>
+              </w:rPr>
               <w:t>Bullet Points Preferred</w:t>
             </w:r>
           </w:p>
@@ -638,11 +716,13 @@
           <w:p>
             <w:pPr>
               <w:rPr>
-                <w:rFonts w:ascii="Times New Roman" w:hAnsi="Times New Roman" w:cs="Times New Roman"/>
-                <w:color w:val="auto"/>
-              </w:rPr>
-            </w:pPr>
-            <w:r>
+                <w:rStyle w:val="Emphasis"/>
+              </w:rPr>
+            </w:pPr>
+            <w:r>
+              <w:rPr>
+                <w:rStyle w:val="Emphasis"/>
+              </w:rPr>
               <w:t>Word Count per slide &gt;100-110 “Soft Limit”</w:t>
             </w:r>
           </w:p>
@@ -667,11 +747,13 @@
           <w:p>
             <w:pPr>
               <w:rPr>
-                <w:rFonts w:ascii="Times New Roman" w:hAnsi="Times New Roman" w:cs="Times New Roman"/>
-                <w:color w:val="auto"/>
-              </w:rPr>
-            </w:pPr>
-            <w:r>
+                <w:rStyle w:val="Emphasis"/>
+              </w:rPr>
+            </w:pPr>
+            <w:r>
+              <w:rPr>
+                <w:rStyle w:val="Emphasis"/>
+              </w:rPr>
               <w:t>Approved Templates and Themes</w:t>
             </w:r>
           </w:p>
@@ -689,7 +771,13 @@
             <w:vAlign w:val="center"/>
             <w:hideMark/>
           </w:tcPr>
-          <w:p/>
+          <w:p>
+            <w:pPr>
+              <w:rPr>
+                <w:rStyle w:val="Emphasis"/>
+              </w:rPr>
+            </w:pPr>
+          </w:p>
         </w:tc>
       </w:tr>
       <w:tr>
@@ -713,14 +801,25 @@
             </w:tcMar>
           </w:tcPr>
           <w:p>
-            <w:r>
-              <w:t>Code</w:t>
+            <w:pPr>
+              <w:rPr>
+                <w:b/>
+                <w:bCs/>
+              </w:rPr>
+            </w:pPr>
+            <w:r>
+              <w:rPr>
+                <w:b/>
+                <w:bCs/>
+              </w:rPr>
+              <w:t>Python</w:t>
             </w:r>
           </w:p>
         </w:tc>
         <w:tc>
           <w:tcPr>
             <w:tcW w:w="0" w:type="auto"/>
+            <w:gridSpan w:val="6"/>
             <w:tcBorders>
               <w:top w:val="single" w:sz="8" w:space="0" w:color="000000"/>
               <w:left w:val="single" w:sz="8" w:space="0" w:color="000000"/>
@@ -734,92 +833,103 @@
               <w:right w:w="100" w:type="dxa"/>
             </w:tcMar>
           </w:tcPr>
-          <w:p/>
-        </w:tc>
-        <w:tc>
-          <w:tcPr>
-            <w:tcW w:w="0" w:type="auto"/>
-            <w:tcBorders>
-              <w:top w:val="single" w:sz="8" w:space="0" w:color="000000"/>
-              <w:left w:val="single" w:sz="8" w:space="0" w:color="000000"/>
-              <w:bottom w:val="single" w:sz="8" w:space="0" w:color="000000"/>
-              <w:right w:val="single" w:sz="8" w:space="0" w:color="000000"/>
-            </w:tcBorders>
-            <w:tcMar>
-              <w:top w:w="100" w:type="dxa"/>
-              <w:left w:w="100" w:type="dxa"/>
-              <w:bottom w:w="100" w:type="dxa"/>
-              <w:right w:w="100" w:type="dxa"/>
-            </w:tcMar>
-          </w:tcPr>
-          <w:p/>
-        </w:tc>
-        <w:tc>
-          <w:tcPr>
-            <w:tcW w:w="0" w:type="auto"/>
-            <w:tcBorders>
-              <w:top w:val="single" w:sz="8" w:space="0" w:color="000000"/>
-              <w:left w:val="single" w:sz="8" w:space="0" w:color="000000"/>
-              <w:bottom w:val="single" w:sz="8" w:space="0" w:color="000000"/>
-              <w:right w:val="single" w:sz="8" w:space="0" w:color="000000"/>
-            </w:tcBorders>
-            <w:tcMar>
-              <w:top w:w="100" w:type="dxa"/>
-              <w:left w:w="100" w:type="dxa"/>
-              <w:bottom w:w="100" w:type="dxa"/>
-              <w:right w:w="100" w:type="dxa"/>
-            </w:tcMar>
-          </w:tcPr>
-          <w:p/>
-        </w:tc>
-        <w:tc>
-          <w:tcPr>
-            <w:tcW w:w="0" w:type="auto"/>
-            <w:tcBorders>
-              <w:top w:val="single" w:sz="8" w:space="0" w:color="000000"/>
-              <w:left w:val="single" w:sz="8" w:space="0" w:color="000000"/>
-              <w:bottom w:val="single" w:sz="8" w:space="0" w:color="000000"/>
-              <w:right w:val="single" w:sz="8" w:space="0" w:color="000000"/>
-            </w:tcBorders>
-            <w:tcMar>
-              <w:top w:w="100" w:type="dxa"/>
-              <w:left w:w="100" w:type="dxa"/>
-              <w:bottom w:w="100" w:type="dxa"/>
-              <w:right w:w="100" w:type="dxa"/>
-            </w:tcMar>
-          </w:tcPr>
-          <w:p/>
-        </w:tc>
-        <w:tc>
-          <w:tcPr>
-            <w:tcW w:w="0" w:type="auto"/>
-            <w:tcBorders>
-              <w:top w:val="single" w:sz="8" w:space="0" w:color="000000"/>
-              <w:left w:val="single" w:sz="8" w:space="0" w:color="000000"/>
-              <w:bottom w:val="single" w:sz="8" w:space="0" w:color="000000"/>
-              <w:right w:val="single" w:sz="8" w:space="0" w:color="000000"/>
-            </w:tcBorders>
-            <w:tcMar>
-              <w:top w:w="100" w:type="dxa"/>
-              <w:left w:w="100" w:type="dxa"/>
-              <w:bottom w:w="100" w:type="dxa"/>
-              <w:right w:w="100" w:type="dxa"/>
-            </w:tcMar>
-          </w:tcPr>
-          <w:p/>
-        </w:tc>
-        <w:tc>
-          <w:tcPr>
-            <w:tcW w:w="0" w:type="auto"/>
-            <w:tcBorders>
-              <w:top w:val="single" w:sz="8" w:space="0" w:color="000000"/>
-              <w:left w:val="single" w:sz="8" w:space="0" w:color="000000"/>
-              <w:bottom w:val="single" w:sz="8" w:space="0" w:color="000000"/>
-              <w:right w:val="single" w:sz="8" w:space="0" w:color="000000"/>
-            </w:tcBorders>
-            <w:vAlign w:val="center"/>
-          </w:tcPr>
-          <w:p/>
+          <w:p>
+            <w:pPr>
+              <w:rPr>
+                <w:rStyle w:val="Emphasis"/>
+              </w:rPr>
+            </w:pPr>
+            <w:r>
+              <w:rPr>
+                <w:rStyle w:val="Emphasis"/>
+              </w:rPr>
+              <w:t xml:space="preserve">We apply the following style guide to Python files. However, in general most programs follow this broad layout. </w:t>
+            </w:r>
+          </w:p>
+          <w:p>
+            <w:pPr>
+              <w:rPr>
+                <w:rStyle w:val="Emphasis"/>
+              </w:rPr>
+            </w:pPr>
+          </w:p>
+          <w:p>
+            <w:pPr>
+              <w:rPr>
+                <w:rStyle w:val="Emphasis"/>
+              </w:rPr>
+            </w:pPr>
+            <w:r>
+              <w:rPr>
+                <w:rStyle w:val="Emphasis"/>
+                <w:noProof/>
+              </w:rPr>
+              <w:drawing>
+                <wp:inline distT="0" distB="0" distL="0" distR="0" wp14:anchorId="078CDD07" wp14:editId="2852C625">
+                  <wp:extent cx="4838700" cy="3764915"/>
+                  <wp:effectExtent l="0" t="0" r="0" b="6985"/>
+                  <wp:docPr id="3" name="Picture 3"/>
+                  <wp:cNvGraphicFramePr>
+                    <a:graphicFrameLocks xmlns:a="http://schemas.openxmlformats.org/drawingml/2006/main" noChangeAspect="1"/>
+                  </wp:cNvGraphicFramePr>
+                  <a:graphic xmlns:a="http://schemas.openxmlformats.org/drawingml/2006/main">
+                    <a:graphicData uri="http://schemas.openxmlformats.org/drawingml/2006/picture">
+                      <pic:pic xmlns:pic="http://schemas.openxmlformats.org/drawingml/2006/picture">
+                        <pic:nvPicPr>
+                          <pic:cNvPr id="1" name=""/>
+                          <pic:cNvPicPr/>
+                        </pic:nvPicPr>
+                        <pic:blipFill>
+                          <a:blip r:embed="rId7"/>
+                          <a:stretch>
+                            <a:fillRect/>
+                          </a:stretch>
+                        </pic:blipFill>
+                        <pic:spPr>
+                          <a:xfrm>
+                            <a:off x="0" y="0"/>
+                            <a:ext cx="4843981" cy="3769024"/>
+                          </a:xfrm>
+                          <a:prstGeom prst="rect">
+                            <a:avLst/>
+                          </a:prstGeom>
+                        </pic:spPr>
+                      </pic:pic>
+                    </a:graphicData>
+                  </a:graphic>
+                </wp:inline>
+              </w:drawing>
+            </w:r>
+          </w:p>
+          <w:p>
+            <w:pPr>
+              <w:rPr>
+                <w:rStyle w:val="Emphasis"/>
+              </w:rPr>
+            </w:pPr>
+          </w:p>
+          <w:p>
+            <w:pPr>
+              <w:rPr>
+                <w:rStyle w:val="Emphasis"/>
+              </w:rPr>
+            </w:pPr>
+            <w:hyperlink r:id="rId8" w:history="1">
+              <w:r>
+                <w:rPr>
+                  <w:rStyle w:val="Hyperlink"/>
+                </w:rPr>
+                <w:t>PEP 8: The Style Guide for Python Code</w:t>
+              </w:r>
+            </w:hyperlink>
+          </w:p>
+          <w:p>
+            <w:pPr>
+              <w:rPr>
+                <w:rStyle w:val="Emphasis"/>
+              </w:rPr>
+            </w:pPr>
+          </w:p>
         </w:tc>
       </w:tr>
       <w:tr>
@@ -843,14 +953,40 @@
             </w:tcMar>
           </w:tcPr>
           <w:p>
-            <w:r>
-              <w:t>Markdown</w:t>
+            <w:pPr>
+              <w:rPr>
+                <w:b/>
+                <w:bCs/>
+              </w:rPr>
+            </w:pPr>
+            <w:r>
+              <w:rPr>
+                <w:b/>
+                <w:bCs/>
+              </w:rPr>
+              <w:t>Arduino</w:t>
+            </w:r>
+          </w:p>
+          <w:p>
+            <w:pPr>
+              <w:rPr>
+                <w:b/>
+                <w:bCs/>
+              </w:rPr>
+            </w:pPr>
+            <w:r>
+              <w:rPr>
+                <w:b/>
+                <w:bCs/>
+              </w:rPr>
+              <w:t>C/C++</w:t>
             </w:r>
           </w:p>
         </w:tc>
         <w:tc>
           <w:tcPr>
             <w:tcW w:w="0" w:type="auto"/>
+            <w:gridSpan w:val="6"/>
             <w:tcBorders>
               <w:top w:val="single" w:sz="8" w:space="0" w:color="000000"/>
               <w:left w:val="single" w:sz="8" w:space="0" w:color="000000"/>
@@ -864,8 +1000,137 @@
               <w:right w:w="100" w:type="dxa"/>
             </w:tcMar>
           </w:tcPr>
-          <w:p/>
-        </w:tc>
+          <w:p>
+            <w:pPr>
+              <w:rPr>
+                <w:rStyle w:val="Emphasis"/>
+              </w:rPr>
+            </w:pPr>
+            <w:r>
+              <w:rPr>
+                <w:rStyle w:val="Emphasis"/>
+              </w:rPr>
+              <w:t xml:space="preserve">We apply the following style guide to C/C++ files. However, in general most programs follow this broad layout. </w:t>
+            </w:r>
+          </w:p>
+          <w:p>
+            <w:pPr>
+              <w:rPr>
+                <w:rStyle w:val="Emphasis"/>
+              </w:rPr>
+            </w:pPr>
+          </w:p>
+          <w:p>
+            <w:pPr>
+              <w:rPr>
+                <w:rStyle w:val="Emphasis"/>
+              </w:rPr>
+            </w:pPr>
+            <w:r>
+              <w:rPr>
+                <w:rStyle w:val="Emphasis"/>
+                <w:noProof/>
+              </w:rPr>
+              <w:lastRenderedPageBreak/>
+              <w:drawing>
+                <wp:inline distT="0" distB="0" distL="0" distR="0" wp14:anchorId="14EC73B0" wp14:editId="4E1ED5FE">
+                  <wp:extent cx="4667901" cy="2867425"/>
+                  <wp:effectExtent l="0" t="0" r="0" b="9525"/>
+                  <wp:docPr id="2" name="Picture 2"/>
+                  <wp:cNvGraphicFramePr>
+                    <a:graphicFrameLocks xmlns:a="http://schemas.openxmlformats.org/drawingml/2006/main" noChangeAspect="1"/>
+                  </wp:cNvGraphicFramePr>
+                  <a:graphic xmlns:a="http://schemas.openxmlformats.org/drawingml/2006/main">
+                    <a:graphicData uri="http://schemas.openxmlformats.org/drawingml/2006/picture">
+                      <pic:pic xmlns:pic="http://schemas.openxmlformats.org/drawingml/2006/picture">
+                        <pic:nvPicPr>
+                          <pic:cNvPr id="1" name=""/>
+                          <pic:cNvPicPr/>
+                        </pic:nvPicPr>
+                        <pic:blipFill>
+                          <a:blip r:embed="rId9"/>
+                          <a:stretch>
+                            <a:fillRect/>
+                          </a:stretch>
+                        </pic:blipFill>
+                        <pic:spPr>
+                          <a:xfrm>
+                            <a:off x="0" y="0"/>
+                            <a:ext cx="4667901" cy="2867425"/>
+                          </a:xfrm>
+                          <a:prstGeom prst="rect">
+                            <a:avLst/>
+                          </a:prstGeom>
+                        </pic:spPr>
+                      </pic:pic>
+                    </a:graphicData>
+                  </a:graphic>
+                </wp:inline>
+              </w:drawing>
+            </w:r>
+          </w:p>
+          <w:p>
+            <w:pPr>
+              <w:rPr>
+                <w:rStyle w:val="Emphasis"/>
+              </w:rPr>
+            </w:pPr>
+          </w:p>
+          <w:p>
+            <w:pPr>
+              <w:rPr>
+                <w:rStyle w:val="Emphasis"/>
+              </w:rPr>
+            </w:pPr>
+            <w:r>
+              <w:rPr>
+                <w:rStyle w:val="Emphasis"/>
+              </w:rPr>
+              <w:t xml:space="preserve">I accept both K&amp;R and K&amp;R alternative bracing format. </w:t>
+            </w:r>
+            <w:proofErr w:type="gramStart"/>
+            <w:r>
+              <w:rPr>
+                <w:rStyle w:val="Emphasis"/>
+              </w:rPr>
+              <w:t>As long as</w:t>
+            </w:r>
+            <w:proofErr w:type="gramEnd"/>
+            <w:r>
+              <w:rPr>
+                <w:rStyle w:val="Emphasis"/>
+              </w:rPr>
+              <w:t xml:space="preserve"> it is consistent in your file. </w:t>
+            </w:r>
+          </w:p>
+          <w:p>
+            <w:pPr>
+              <w:rPr>
+                <w:rStyle w:val="Emphasis"/>
+              </w:rPr>
+            </w:pPr>
+          </w:p>
+          <w:p>
+            <w:pPr>
+              <w:rPr>
+                <w:rStyle w:val="Emphasis"/>
+              </w:rPr>
+            </w:pPr>
+            <w:hyperlink r:id="rId10" w:history="1">
+              <w:r>
+                <w:rPr>
+                  <w:rStyle w:val="Hyperlink"/>
+                </w:rPr>
+                <w:t>Arduino Style Guide for Creating Libraries | Arduino Documentation | Arduino Documentation</w:t>
+              </w:r>
+            </w:hyperlink>
+          </w:p>
+        </w:tc>
+      </w:tr>
+      <w:tr>
+        <w:trPr>
+          <w:trHeight w:val="400"/>
+        </w:trPr>
         <w:tc>
           <w:tcPr>
             <w:tcW w:w="0" w:type="auto"/>
@@ -882,11 +1147,27 @@
               <w:right w:w="100" w:type="dxa"/>
             </w:tcMar>
           </w:tcPr>
-          <w:p/>
+          <w:p>
+            <w:pPr>
+              <w:rPr>
+                <w:b/>
+                <w:bCs/>
+              </w:rPr>
+            </w:pPr>
+            <w:r>
+              <w:rPr>
+                <w:b/>
+                <w:bCs/>
+              </w:rPr>
+              <w:lastRenderedPageBreak/>
+              <w:t>Markdown</w:t>
+            </w:r>
+          </w:p>
         </w:tc>
         <w:tc>
           <w:tcPr>
             <w:tcW w:w="0" w:type="auto"/>
+            <w:gridSpan w:val="6"/>
             <w:tcBorders>
               <w:top w:val="single" w:sz="8" w:space="0" w:color="000000"/>
               <w:left w:val="single" w:sz="8" w:space="0" w:color="000000"/>
@@ -900,56 +1181,98 @@
               <w:right w:w="100" w:type="dxa"/>
             </w:tcMar>
           </w:tcPr>
-          <w:p/>
-        </w:tc>
-        <w:tc>
-          <w:tcPr>
-            <w:tcW w:w="0" w:type="auto"/>
-            <w:tcBorders>
-              <w:top w:val="single" w:sz="8" w:space="0" w:color="000000"/>
-              <w:left w:val="single" w:sz="8" w:space="0" w:color="000000"/>
-              <w:bottom w:val="single" w:sz="8" w:space="0" w:color="000000"/>
-              <w:right w:val="single" w:sz="8" w:space="0" w:color="000000"/>
-            </w:tcBorders>
-            <w:tcMar>
-              <w:top w:w="100" w:type="dxa"/>
-              <w:left w:w="100" w:type="dxa"/>
-              <w:bottom w:w="100" w:type="dxa"/>
-              <w:right w:w="100" w:type="dxa"/>
-            </w:tcMar>
-          </w:tcPr>
-          <w:p/>
-        </w:tc>
-        <w:tc>
-          <w:tcPr>
-            <w:tcW w:w="0" w:type="auto"/>
-            <w:tcBorders>
-              <w:top w:val="single" w:sz="8" w:space="0" w:color="000000"/>
-              <w:left w:val="single" w:sz="8" w:space="0" w:color="000000"/>
-              <w:bottom w:val="single" w:sz="8" w:space="0" w:color="000000"/>
-              <w:right w:val="single" w:sz="8" w:space="0" w:color="000000"/>
-            </w:tcBorders>
-            <w:tcMar>
-              <w:top w:w="100" w:type="dxa"/>
-              <w:left w:w="100" w:type="dxa"/>
-              <w:bottom w:w="100" w:type="dxa"/>
-              <w:right w:w="100" w:type="dxa"/>
-            </w:tcMar>
-          </w:tcPr>
-          <w:p/>
-        </w:tc>
-        <w:tc>
-          <w:tcPr>
-            <w:tcW w:w="0" w:type="auto"/>
-            <w:tcBorders>
-              <w:top w:val="single" w:sz="8" w:space="0" w:color="000000"/>
-              <w:left w:val="single" w:sz="8" w:space="0" w:color="000000"/>
-              <w:bottom w:val="single" w:sz="8" w:space="0" w:color="000000"/>
-              <w:right w:val="single" w:sz="8" w:space="0" w:color="000000"/>
-            </w:tcBorders>
-            <w:vAlign w:val="center"/>
-          </w:tcPr>
-          <w:p/>
+          <w:p>
+            <w:pPr>
+              <w:rPr>
+                <w:rStyle w:val="Emphasis"/>
+              </w:rPr>
+            </w:pPr>
+            <w:r>
+              <w:rPr>
+                <w:rStyle w:val="Emphasis"/>
+              </w:rPr>
+              <w:t>We apply the following style guide to markdown documents. However, in general, most documents follow some variation of the following layout:</w:t>
+            </w:r>
+          </w:p>
+          <w:p>
+            <w:pPr>
+              <w:rPr>
+                <w:rStyle w:val="Emphasis"/>
+              </w:rPr>
+            </w:pPr>
+          </w:p>
+          <w:p>
+            <w:pPr>
+              <w:rPr>
+                <w:rStyle w:val="Emphasis"/>
+              </w:rPr>
+            </w:pPr>
+            <w:r>
+              <w:rPr>
+                <w:rStyle w:val="Emphasis"/>
+                <w:noProof/>
+              </w:rPr>
+              <w:drawing>
+                <wp:inline distT="0" distB="0" distL="0" distR="0" wp14:anchorId="628E5A34" wp14:editId="3B4F1180">
+                  <wp:extent cx="4838700" cy="3125886"/>
+                  <wp:effectExtent l="0" t="0" r="0" b="0"/>
+                  <wp:docPr id="1" name="Picture 1"/>
+                  <wp:cNvGraphicFramePr>
+                    <a:graphicFrameLocks xmlns:a="http://schemas.openxmlformats.org/drawingml/2006/main" noChangeAspect="1"/>
+                  </wp:cNvGraphicFramePr>
+                  <a:graphic xmlns:a="http://schemas.openxmlformats.org/drawingml/2006/main">
+                    <a:graphicData uri="http://schemas.openxmlformats.org/drawingml/2006/picture">
+                      <pic:pic xmlns:pic="http://schemas.openxmlformats.org/drawingml/2006/picture">
+                        <pic:nvPicPr>
+                          <pic:cNvPr id="1" name=""/>
+                          <pic:cNvPicPr/>
+                        </pic:nvPicPr>
+                        <pic:blipFill>
+                          <a:blip r:embed="rId11"/>
+                          <a:stretch>
+                            <a:fillRect/>
+                          </a:stretch>
+                        </pic:blipFill>
+                        <pic:spPr>
+                          <a:xfrm>
+                            <a:off x="0" y="0"/>
+                            <a:ext cx="4844348" cy="3129534"/>
+                          </a:xfrm>
+                          <a:prstGeom prst="rect">
+                            <a:avLst/>
+                          </a:prstGeom>
+                        </pic:spPr>
+                      </pic:pic>
+                    </a:graphicData>
+                  </a:graphic>
+                </wp:inline>
+              </w:drawing>
+            </w:r>
+          </w:p>
+          <w:p>
+            <w:pPr>
+              <w:rPr>
+                <w:rStyle w:val="Emphasis"/>
+              </w:rPr>
+            </w:pPr>
+          </w:p>
+          <w:p>
+            <w:pPr>
+              <w:rPr>
+                <w:rStyle w:val="Emphasis"/>
+              </w:rPr>
+            </w:pPr>
+            <w:hyperlink r:id="rId12" w:history="1">
+              <w:r>
+                <w:rPr>
+                  <w:rStyle w:val="Hyperlink"/>
+                  <w:sz w:val="22"/>
+                  <w:szCs w:val="22"/>
+                </w:rPr>
+                <w:t>https://github.com/google/styleguide/blob/gh-pages/docguide/style.md</w:t>
+              </w:r>
+            </w:hyperlink>
+          </w:p>
         </w:tc>
       </w:tr>
     </w:tbl>
@@ -962,12 +1285,30 @@
     <w:p/>
     <w:p>
       <w:pPr>
+        <w:suppressAutoHyphens w:val="0"/>
+        <w:spacing w:after="160" w:line="259" w:lineRule="auto"/>
+        <w:rPr>
+          <w:rFonts w:ascii="Cambria" w:hAnsi="Cambria" w:cs="font1159"/>
+          <w:b/>
+          <w:bCs/>
+          <w:color w:val="auto"/>
+          <w:sz w:val="26"/>
+          <w:szCs w:val="26"/>
+        </w:rPr>
+      </w:pPr>
+      <w:r>
+        <w:br w:type="page"/>
+      </w:r>
+    </w:p>
+    <w:p>
+      <w:pPr>
         <w:pStyle w:val="Heading2"/>
         <w:rPr>
           <w:rFonts w:ascii="Times New Roman" w:hAnsi="Times New Roman" w:cs="Times New Roman"/>
         </w:rPr>
       </w:pPr>
       <w:r>
+        <w:lastRenderedPageBreak/>
         <w:t>Possible Scoring Groups are out of 2 or 4 Points. </w:t>
       </w:r>
     </w:p>
@@ -976,10 +1317,16 @@
       <w:pPr>
         <w:rPr>
           <w:rFonts w:ascii="Times New Roman" w:hAnsi="Times New Roman" w:cs="Times New Roman"/>
+          <w:b/>
+          <w:bCs/>
           <w:color w:val="auto"/>
         </w:rPr>
       </w:pPr>
       <w:r>
+        <w:rPr>
+          <w:b/>
+          <w:bCs/>
+        </w:rPr>
         <w:t>2-Point Criteria - Knowledge and Understanding</w:t>
       </w:r>
     </w:p>
@@ -1007,10 +1354,10 @@
         <w:tblLook w:val="04A0" w:firstRow="1" w:lastRow="0" w:firstColumn="1" w:lastColumn="0" w:noHBand="0" w:noVBand="1"/>
       </w:tblPr>
       <w:tblGrid>
-        <w:gridCol w:w="1096"/>
-        <w:gridCol w:w="2215"/>
-        <w:gridCol w:w="2871"/>
-        <w:gridCol w:w="2869"/>
+        <w:gridCol w:w="1060"/>
+        <w:gridCol w:w="2275"/>
+        <w:gridCol w:w="2908"/>
+        <w:gridCol w:w="2808"/>
       </w:tblGrid>
       <w:tr>
         <w:tc>
@@ -1030,7 +1377,13 @@
             </w:tcMar>
             <w:hideMark/>
           </w:tcPr>
-          <w:p/>
+          <w:p>
+            <w:pPr>
+              <w:rPr>
+                <w:rStyle w:val="Emphasis"/>
+              </w:rPr>
+            </w:pPr>
+          </w:p>
         </w:tc>
         <w:tc>
           <w:tcPr>
@@ -1052,11 +1405,17 @@
           <w:p>
             <w:pPr>
               <w:rPr>
-                <w:rFonts w:ascii="Times New Roman" w:hAnsi="Times New Roman" w:cs="Times New Roman"/>
-                <w:color w:val="auto"/>
-              </w:rPr>
-            </w:pPr>
-            <w:r>
+                <w:rStyle w:val="Emphasis"/>
+                <w:b/>
+                <w:bCs/>
+              </w:rPr>
+            </w:pPr>
+            <w:r>
+              <w:rPr>
+                <w:rStyle w:val="Emphasis"/>
+                <w:b/>
+                <w:bCs/>
+              </w:rPr>
               <w:t>0 Points</w:t>
             </w:r>
           </w:p>
@@ -1081,11 +1440,17 @@
           <w:p>
             <w:pPr>
               <w:rPr>
-                <w:rFonts w:ascii="Times New Roman" w:hAnsi="Times New Roman" w:cs="Times New Roman"/>
-                <w:color w:val="auto"/>
-              </w:rPr>
-            </w:pPr>
-            <w:r>
+                <w:rStyle w:val="Emphasis"/>
+                <w:b/>
+                <w:bCs/>
+              </w:rPr>
+            </w:pPr>
+            <w:r>
+              <w:rPr>
+                <w:rStyle w:val="Emphasis"/>
+                <w:b/>
+                <w:bCs/>
+              </w:rPr>
               <w:t>1 Point</w:t>
             </w:r>
           </w:p>
@@ -1110,11 +1475,17 @@
           <w:p>
             <w:pPr>
               <w:rPr>
-                <w:rFonts w:ascii="Times New Roman" w:hAnsi="Times New Roman" w:cs="Times New Roman"/>
-                <w:color w:val="auto"/>
-              </w:rPr>
-            </w:pPr>
-            <w:r>
+                <w:rStyle w:val="Emphasis"/>
+                <w:b/>
+                <w:bCs/>
+              </w:rPr>
+            </w:pPr>
+            <w:r>
+              <w:rPr>
+                <w:rStyle w:val="Emphasis"/>
+                <w:b/>
+                <w:bCs/>
+              </w:rPr>
               <w:t>2 Points</w:t>
             </w:r>
           </w:p>
@@ -1141,11 +1512,17 @@
           <w:p>
             <w:pPr>
               <w:rPr>
-                <w:rFonts w:ascii="Times New Roman" w:hAnsi="Times New Roman" w:cs="Times New Roman"/>
-                <w:color w:val="auto"/>
-              </w:rPr>
-            </w:pPr>
-            <w:r>
+                <w:rStyle w:val="Emphasis"/>
+                <w:b/>
+                <w:bCs/>
+              </w:rPr>
+            </w:pPr>
+            <w:r>
+              <w:rPr>
+                <w:rStyle w:val="Emphasis"/>
+                <w:b/>
+                <w:bCs/>
+              </w:rPr>
               <w:t>2 Point Criteria</w:t>
             </w:r>
           </w:p>
@@ -1170,12 +1547,44 @@
           <w:p>
             <w:pPr>
               <w:rPr>
-                <w:rFonts w:ascii="Times New Roman" w:hAnsi="Times New Roman" w:cs="Times New Roman"/>
-                <w:color w:val="auto"/>
-              </w:rPr>
-            </w:pPr>
-            <w:r>
-              <w:t>Not present or able to be assessed as the required criteria</w:t>
+                <w:rStyle w:val="Emphasis"/>
+              </w:rPr>
+            </w:pPr>
+            <w:r>
+              <w:rPr>
+                <w:rStyle w:val="Emphasis"/>
+                <w:b/>
+                <w:bCs/>
+              </w:rPr>
+              <w:t>Not present</w:t>
+            </w:r>
+            <w:r>
+              <w:rPr>
+                <w:rStyle w:val="Emphasis"/>
+              </w:rPr>
+              <w:t xml:space="preserve"> or </w:t>
+            </w:r>
+            <w:r>
+              <w:rPr>
+                <w:rStyle w:val="Emphasis"/>
+                <w:b/>
+                <w:bCs/>
+              </w:rPr>
+              <w:t xml:space="preserve">not </w:t>
+            </w:r>
+            <w:r>
+              <w:rPr>
+                <w:rStyle w:val="Emphasis"/>
+                <w:b/>
+                <w:bCs/>
+              </w:rPr>
+              <w:t>able to be assessed</w:t>
+            </w:r>
+            <w:r>
+              <w:rPr>
+                <w:rStyle w:val="Emphasis"/>
+              </w:rPr>
+              <w:t xml:space="preserve"> as the required criteria</w:t>
             </w:r>
           </w:p>
         </w:tc>
@@ -1199,22 +1608,62 @@
           <w:p>
             <w:pPr>
               <w:rPr>
-                <w:rFonts w:ascii="Times New Roman" w:hAnsi="Times New Roman" w:cs="Times New Roman"/>
-                <w:color w:val="auto"/>
-              </w:rPr>
-            </w:pPr>
-            <w:r>
-              <w:t>Item is presented and</w:t>
-            </w:r>
-            <w:r>
-              <w:rPr>
-                <w:b/>
-                <w:bCs/>
-              </w:rPr>
-              <w:t xml:space="preserve"> does meet </w:t>
-            </w:r>
-            <w:r>
-              <w:t>expectations for quality, rigour, or detail</w:t>
+                <w:rStyle w:val="Emphasis"/>
+              </w:rPr>
+            </w:pPr>
+            <w:r>
+              <w:rPr>
+                <w:rStyle w:val="Emphasis"/>
+              </w:rPr>
+              <w:t xml:space="preserve">Item is presented </w:t>
+            </w:r>
+            <w:r>
+              <w:rPr>
+                <w:rStyle w:val="Emphasis"/>
+              </w:rPr>
+              <w:t>but</w:t>
+            </w:r>
+            <w:r>
+              <w:rPr>
+                <w:rStyle w:val="Emphasis"/>
+              </w:rPr>
+              <w:t xml:space="preserve"> </w:t>
+            </w:r>
+            <w:r>
+              <w:rPr>
+                <w:rStyle w:val="Emphasis"/>
+                <w:b/>
+                <w:bCs/>
+              </w:rPr>
+              <w:t>does</w:t>
+            </w:r>
+            <w:r>
+              <w:rPr>
+                <w:rStyle w:val="Emphasis"/>
+                <w:b/>
+                <w:bCs/>
+              </w:rPr>
+              <w:t xml:space="preserve"> not</w:t>
+            </w:r>
+            <w:r>
+              <w:rPr>
+                <w:rStyle w:val="Emphasis"/>
+                <w:b/>
+                <w:bCs/>
+              </w:rPr>
+              <w:t xml:space="preserve"> meet expectations </w:t>
+            </w:r>
+            <w:r>
+              <w:rPr>
+                <w:rStyle w:val="Emphasis"/>
+              </w:rPr>
+              <w:t>for quality, rigour, or detail</w:t>
+            </w:r>
+            <w:r>
+              <w:rPr>
+                <w:rStyle w:val="Emphasis"/>
+              </w:rPr>
+              <w:t>.</w:t>
             </w:r>
           </w:p>
         </w:tc>
@@ -1238,22 +1687,28 @@
           <w:p>
             <w:pPr>
               <w:rPr>
-                <w:rFonts w:ascii="Times New Roman" w:hAnsi="Times New Roman" w:cs="Times New Roman"/>
-                <w:color w:val="auto"/>
-              </w:rPr>
-            </w:pPr>
-            <w:r>
+                <w:rStyle w:val="Emphasis"/>
+              </w:rPr>
+            </w:pPr>
+            <w:r>
+              <w:rPr>
+                <w:rStyle w:val="Emphasis"/>
+              </w:rPr>
               <w:t xml:space="preserve">Item is presented and </w:t>
             </w:r>
             <w:r>
               <w:rPr>
-                <w:b/>
-                <w:bCs/>
-              </w:rPr>
-              <w:t xml:space="preserve">does </w:t>
-            </w:r>
-            <w:r>
-              <w:t>meet expectations for quality, rigour, or detail</w:t>
+                <w:rStyle w:val="Emphasis"/>
+                <w:b/>
+                <w:bCs/>
+              </w:rPr>
+              <w:t xml:space="preserve">does meet expectations </w:t>
+            </w:r>
+            <w:r>
+              <w:rPr>
+                <w:rStyle w:val="Emphasis"/>
+              </w:rPr>
+              <w:t>for quality, rigour, or detail</w:t>
             </w:r>
           </w:p>
         </w:tc>
@@ -1264,14 +1719,17 @@
       <w:pPr>
         <w:rPr>
           <w:rFonts w:ascii="Times New Roman" w:hAnsi="Times New Roman" w:cs="Times New Roman"/>
+          <w:b/>
+          <w:bCs/>
           <w:color w:val="auto"/>
         </w:rPr>
       </w:pPr>
       <w:r>
-        <w:t>4-Point Criteria - Analysis and Synthesis</w:t>
-      </w:r>
-      <w:r>
-        <w:t xml:space="preserve"> and Expert Review</w:t>
+        <w:rPr>
+          <w:b/>
+          <w:bCs/>
+        </w:rPr>
+        <w:t>4-Point Criteria - Analysis and Synthesis and Expert Review</w:t>
       </w:r>
     </w:p>
     <w:p>
@@ -1281,13 +1739,22 @@
     </w:p>
     <w:p/>
     <w:p>
-      <w:r>
+      <w:pPr>
+        <w:rPr>
+          <w:b/>
+          <w:bCs/>
+        </w:rPr>
+      </w:pPr>
+      <w:r>
+        <w:rPr>
+          <w:b/>
+          <w:bCs/>
+        </w:rPr>
         <w:t>Analysis and Synthesis</w:t>
       </w:r>
     </w:p>
     <w:p>
       <w:r>
-        <w:lastRenderedPageBreak/>
         <w:t xml:space="preserve">Analysis and Synthesis components </w:t>
       </w:r>
       <w:r>
@@ -1307,12 +1774,12 @@
         <w:tblLook w:val="04A0" w:firstRow="1" w:lastRow="0" w:firstColumn="1" w:lastColumn="0" w:noHBand="0" w:noVBand="1"/>
       </w:tblPr>
       <w:tblGrid>
-        <w:gridCol w:w="918"/>
-        <w:gridCol w:w="1056"/>
-        <w:gridCol w:w="1718"/>
-        <w:gridCol w:w="1688"/>
-        <w:gridCol w:w="1963"/>
-        <w:gridCol w:w="1928"/>
+        <w:gridCol w:w="880"/>
+        <w:gridCol w:w="1027"/>
+        <w:gridCol w:w="1737"/>
+        <w:gridCol w:w="1701"/>
+        <w:gridCol w:w="1985"/>
+        <w:gridCol w:w="1941"/>
       </w:tblGrid>
       <w:tr>
         <w:tc>
@@ -1332,7 +1799,13 @@
             </w:tcMar>
             <w:hideMark/>
           </w:tcPr>
-          <w:p/>
+          <w:p>
+            <w:pPr>
+              <w:rPr>
+                <w:rStyle w:val="Emphasis"/>
+              </w:rPr>
+            </w:pPr>
+          </w:p>
         </w:tc>
         <w:tc>
           <w:tcPr>
@@ -1354,11 +1827,17 @@
           <w:p>
             <w:pPr>
               <w:rPr>
-                <w:rFonts w:ascii="Times New Roman" w:hAnsi="Times New Roman" w:cs="Times New Roman"/>
-                <w:color w:val="auto"/>
-              </w:rPr>
-            </w:pPr>
-            <w:r>
+                <w:rStyle w:val="Emphasis"/>
+                <w:b/>
+                <w:bCs/>
+              </w:rPr>
+            </w:pPr>
+            <w:r>
+              <w:rPr>
+                <w:rStyle w:val="Emphasis"/>
+                <w:b/>
+                <w:bCs/>
+              </w:rPr>
               <w:t>0 Points</w:t>
             </w:r>
           </w:p>
@@ -1383,11 +1862,17 @@
           <w:p>
             <w:pPr>
               <w:rPr>
-                <w:rFonts w:ascii="Times New Roman" w:hAnsi="Times New Roman" w:cs="Times New Roman"/>
-                <w:color w:val="auto"/>
-              </w:rPr>
-            </w:pPr>
-            <w:r>
+                <w:rStyle w:val="Emphasis"/>
+                <w:b/>
+                <w:bCs/>
+              </w:rPr>
+            </w:pPr>
+            <w:r>
+              <w:rPr>
+                <w:rStyle w:val="Emphasis"/>
+                <w:b/>
+                <w:bCs/>
+              </w:rPr>
               <w:t>1 Point</w:t>
             </w:r>
           </w:p>
@@ -1412,11 +1897,17 @@
           <w:p>
             <w:pPr>
               <w:rPr>
-                <w:rFonts w:ascii="Times New Roman" w:hAnsi="Times New Roman" w:cs="Times New Roman"/>
-                <w:color w:val="auto"/>
-              </w:rPr>
-            </w:pPr>
-            <w:r>
+                <w:rStyle w:val="Emphasis"/>
+                <w:b/>
+                <w:bCs/>
+              </w:rPr>
+            </w:pPr>
+            <w:r>
+              <w:rPr>
+                <w:rStyle w:val="Emphasis"/>
+                <w:b/>
+                <w:bCs/>
+              </w:rPr>
               <w:t>2 Points </w:t>
             </w:r>
           </w:p>
@@ -1432,11 +1923,20 @@
             </w:tcBorders>
           </w:tcPr>
           <w:p>
-            <w:r>
-              <w:t>3</w:t>
-            </w:r>
-            <w:r>
-              <w:t xml:space="preserve"> Points</w:t>
+            <w:pPr>
+              <w:rPr>
+                <w:rStyle w:val="Emphasis"/>
+                <w:b/>
+                <w:bCs/>
+              </w:rPr>
+            </w:pPr>
+            <w:r>
+              <w:rPr>
+                <w:rStyle w:val="Emphasis"/>
+                <w:b/>
+                <w:bCs/>
+              </w:rPr>
+              <w:t>3 Points</w:t>
             </w:r>
           </w:p>
         </w:tc>
@@ -1460,11 +1960,17 @@
           <w:p>
             <w:pPr>
               <w:rPr>
-                <w:rFonts w:ascii="Times New Roman" w:hAnsi="Times New Roman" w:cs="Times New Roman"/>
-                <w:color w:val="auto"/>
-              </w:rPr>
-            </w:pPr>
-            <w:r>
+                <w:rStyle w:val="Emphasis"/>
+                <w:b/>
+                <w:bCs/>
+              </w:rPr>
+            </w:pPr>
+            <w:r>
+              <w:rPr>
+                <w:rStyle w:val="Emphasis"/>
+                <w:b/>
+                <w:bCs/>
+              </w:rPr>
               <w:t>4 Points</w:t>
             </w:r>
           </w:p>
@@ -1491,11 +1997,17 @@
           <w:p>
             <w:pPr>
               <w:rPr>
-                <w:rFonts w:ascii="Times New Roman" w:hAnsi="Times New Roman" w:cs="Times New Roman"/>
-                <w:color w:val="auto"/>
-              </w:rPr>
-            </w:pPr>
-            <w:r>
+                <w:rStyle w:val="Emphasis"/>
+                <w:b/>
+                <w:bCs/>
+              </w:rPr>
+            </w:pPr>
+            <w:r>
+              <w:rPr>
+                <w:rStyle w:val="Emphasis"/>
+                <w:b/>
+                <w:bCs/>
+              </w:rPr>
               <w:t>4 Point Criteria</w:t>
             </w:r>
           </w:p>
@@ -1520,12 +2032,44 @@
           <w:p>
             <w:pPr>
               <w:rPr>
-                <w:rFonts w:ascii="Times New Roman" w:hAnsi="Times New Roman" w:cs="Times New Roman"/>
-                <w:color w:val="auto"/>
-              </w:rPr>
-            </w:pPr>
-            <w:r>
-              <w:t>Not present or able to be assessed as the required criteria</w:t>
+                <w:rStyle w:val="Emphasis"/>
+              </w:rPr>
+            </w:pPr>
+            <w:r>
+              <w:rPr>
+                <w:rStyle w:val="Emphasis"/>
+                <w:b/>
+                <w:bCs/>
+              </w:rPr>
+              <w:t>Not present</w:t>
+            </w:r>
+            <w:r>
+              <w:rPr>
+                <w:rStyle w:val="Emphasis"/>
+              </w:rPr>
+              <w:t xml:space="preserve"> or </w:t>
+            </w:r>
+            <w:r>
+              <w:rPr>
+                <w:rStyle w:val="Emphasis"/>
+                <w:b/>
+                <w:bCs/>
+              </w:rPr>
+              <w:t xml:space="preserve">not </w:t>
+            </w:r>
+            <w:r>
+              <w:rPr>
+                <w:rStyle w:val="Emphasis"/>
+                <w:b/>
+                <w:bCs/>
+              </w:rPr>
+              <w:t>able to be assessed</w:t>
+            </w:r>
+            <w:r>
+              <w:rPr>
+                <w:rStyle w:val="Emphasis"/>
+              </w:rPr>
+              <w:t xml:space="preserve"> as the required criteria</w:t>
             </w:r>
           </w:p>
         </w:tc>
@@ -1549,24 +2093,44 @@
           <w:p>
             <w:pPr>
               <w:rPr>
-                <w:rFonts w:ascii="Times New Roman" w:hAnsi="Times New Roman" w:cs="Times New Roman"/>
-                <w:color w:val="auto"/>
-              </w:rPr>
-            </w:pPr>
-            <w:r>
-              <w:t xml:space="preserve">Item is </w:t>
-            </w:r>
-            <w:r>
-              <w:t>presented and explained</w:t>
-            </w:r>
-            <w:r>
-              <w:t xml:space="preserve">. However, it </w:t>
-            </w:r>
-            <w:r>
-              <w:t xml:space="preserve">does not show any evidence of higher order thinking </w:t>
-            </w:r>
-            <w:r>
-              <w:t xml:space="preserve">such as analysis, evaluation, or synthesis. </w:t>
+                <w:rStyle w:val="Emphasis"/>
+              </w:rPr>
+            </w:pPr>
+            <w:r>
+              <w:rPr>
+                <w:rStyle w:val="Emphasis"/>
+              </w:rPr>
+              <w:t xml:space="preserve">Item is presented and explained. However, it </w:t>
+            </w:r>
+            <w:r>
+              <w:rPr>
+                <w:rStyle w:val="Emphasis"/>
+                <w:b/>
+                <w:bCs/>
+              </w:rPr>
+              <w:t xml:space="preserve">does not show </w:t>
+            </w:r>
+            <w:r>
+              <w:rPr>
+                <w:rStyle w:val="Emphasis"/>
+                <w:b/>
+                <w:bCs/>
+              </w:rPr>
+              <w:t>appropriate</w:t>
+            </w:r>
+            <w:r>
+              <w:rPr>
+                <w:rStyle w:val="Emphasis"/>
+                <w:b/>
+                <w:bCs/>
+              </w:rPr>
+              <w:t xml:space="preserve"> evidence of higher order thinking</w:t>
+            </w:r>
+            <w:r>
+              <w:rPr>
+                <w:rStyle w:val="Emphasis"/>
+              </w:rPr>
+              <w:t xml:space="preserve"> such as analysis, evaluation, or synthesis. </w:t>
             </w:r>
           </w:p>
         </w:tc>
@@ -1590,53 +2154,28 @@
           <w:p>
             <w:pPr>
               <w:rPr>
-                <w:rFonts w:ascii="Times New Roman" w:hAnsi="Times New Roman" w:cs="Times New Roman"/>
-                <w:color w:val="auto"/>
-              </w:rPr>
-            </w:pPr>
-            <w:r>
-              <w:t xml:space="preserve">Item is </w:t>
-            </w:r>
-            <w:r>
-              <w:t>presented and</w:t>
-            </w:r>
-            <w:r>
-              <w:rPr>
-                <w:b/>
-                <w:bCs/>
-              </w:rPr>
-              <w:t xml:space="preserve"> show</w:t>
-            </w:r>
-            <w:r>
-              <w:rPr>
-                <w:b/>
-                <w:bCs/>
-              </w:rPr>
-              <w:t>s</w:t>
-            </w:r>
-            <w:r>
-              <w:rPr>
-                <w:b/>
-                <w:bCs/>
-              </w:rPr>
-              <w:t xml:space="preserve"> </w:t>
-            </w:r>
-            <w:r>
-              <w:rPr>
-                <w:b/>
-                <w:bCs/>
-              </w:rPr>
-              <w:t>appropriate</w:t>
-            </w:r>
-            <w:r>
-              <w:rPr>
-                <w:b/>
-                <w:bCs/>
-              </w:rPr>
-              <w:t xml:space="preserve"> evidence of higher order thinking </w:t>
-            </w:r>
-            <w:r>
-              <w:t>such as analysis, evaluation, or synthesis.</w:t>
+                <w:rStyle w:val="Emphasis"/>
+              </w:rPr>
+            </w:pPr>
+            <w:r>
+              <w:rPr>
+                <w:rStyle w:val="Emphasis"/>
+              </w:rPr>
+              <w:t xml:space="preserve">Item is presented and </w:t>
+            </w:r>
+            <w:r>
+              <w:rPr>
+                <w:rStyle w:val="Emphasis"/>
+                <w:b/>
+                <w:bCs/>
+              </w:rPr>
+              <w:t>shows appropriate evidence of higher order thinking</w:t>
+            </w:r>
+            <w:r>
+              <w:rPr>
+                <w:rStyle w:val="Emphasis"/>
+              </w:rPr>
+              <w:t xml:space="preserve"> such as analysis, evaluation, or synthesis.</w:t>
             </w:r>
           </w:p>
         </w:tc>
@@ -1651,113 +2190,125 @@
             </w:tcBorders>
           </w:tcPr>
           <w:p>
-            <w:r>
+            <w:pPr>
+              <w:rPr>
+                <w:rStyle w:val="Emphasis"/>
+              </w:rPr>
+            </w:pPr>
+            <w:r>
+              <w:rPr>
+                <w:rStyle w:val="Emphasis"/>
+              </w:rPr>
               <w:t xml:space="preserve">Item is presented and </w:t>
             </w:r>
             <w:r>
               <w:rPr>
-                <w:b/>
-                <w:bCs/>
-              </w:rPr>
-              <w:t>exceeds</w:t>
-            </w:r>
-            <w:r>
-              <w:t xml:space="preserve"> </w:t>
-            </w:r>
-            <w:r>
-              <w:rPr>
-                <w:b/>
-                <w:bCs/>
-              </w:rPr>
-              <w:t>expectations</w:t>
-            </w:r>
-            <w:r>
-              <w:t xml:space="preserve"> for </w:t>
-            </w:r>
-            <w:r>
-              <w:rPr>
-                <w:b/>
-                <w:bCs/>
-              </w:rPr>
-              <w:t xml:space="preserve">evidence of higher order thinking </w:t>
-            </w:r>
-            <w:r>
-              <w:t>such as analysis, evaluation, or synthesis.</w:t>
-            </w:r>
-          </w:p>
-          <w:p/>
-          <w:p>
-            <w:r>
+                <w:rStyle w:val="Emphasis"/>
+                <w:b/>
+                <w:bCs/>
+              </w:rPr>
+              <w:t>exceeds expectations for evidence of higher order thinking</w:t>
+            </w:r>
+            <w:r>
+              <w:rPr>
+                <w:rStyle w:val="Emphasis"/>
+              </w:rPr>
+              <w:t xml:space="preserve"> such as analysis, evaluation, or synthesis.</w:t>
+            </w:r>
+          </w:p>
+          <w:p>
+            <w:pPr>
+              <w:rPr>
+                <w:rStyle w:val="Emphasis"/>
+              </w:rPr>
+            </w:pPr>
+          </w:p>
+          <w:p>
+            <w:pPr>
+              <w:rPr>
+                <w:rStyle w:val="Emphasis"/>
+                <w:b/>
+                <w:bCs/>
+              </w:rPr>
+            </w:pPr>
+            <w:r>
+              <w:rPr>
+                <w:rStyle w:val="Emphasis"/>
+                <w:b/>
+                <w:bCs/>
+              </w:rPr>
               <w:t>-or-</w:t>
             </w:r>
           </w:p>
-          <w:p/>
-          <w:p>
-            <w:pPr>
-              <w:rPr>
-                <w:b/>
-                <w:bCs/>
-              </w:rPr>
-            </w:pPr>
-            <w:r>
-              <w:t xml:space="preserve">Item is </w:t>
-            </w:r>
-            <w:r>
-              <w:t>presented and</w:t>
-            </w:r>
-            <w:r>
-              <w:rPr>
-                <w:b/>
-                <w:bCs/>
-              </w:rPr>
-              <w:t xml:space="preserve"> show</w:t>
-            </w:r>
-            <w:r>
-              <w:rPr>
-                <w:b/>
-                <w:bCs/>
-              </w:rPr>
-              <w:t>s</w:t>
-            </w:r>
-            <w:r>
-              <w:rPr>
-                <w:b/>
-                <w:bCs/>
-              </w:rPr>
-              <w:t xml:space="preserve"> </w:t>
-            </w:r>
-            <w:r>
-              <w:rPr>
-                <w:b/>
-                <w:bCs/>
-              </w:rPr>
-              <w:t>appropriate</w:t>
-            </w:r>
-            <w:r>
-              <w:rPr>
-                <w:b/>
-                <w:bCs/>
-              </w:rPr>
-              <w:t xml:space="preserve"> evidence of higher order thinking </w:t>
-            </w:r>
-            <w:r>
-              <w:t xml:space="preserve">such as analysis, evaluation, or synthesis and </w:t>
-            </w:r>
-            <w:r>
-              <w:rPr>
-                <w:b/>
-                <w:bCs/>
-              </w:rPr>
-              <w:t>exceeds expectations</w:t>
-            </w:r>
-            <w:r>
-              <w:t xml:space="preserve"> for quality, rigour, or </w:t>
-            </w:r>
-            <w:r>
-              <w:t xml:space="preserve">understanding of the selected mastery. </w:t>
-            </w:r>
-          </w:p>
-          <w:p/>
+          <w:p>
+            <w:pPr>
+              <w:rPr>
+                <w:rStyle w:val="Emphasis"/>
+              </w:rPr>
+            </w:pPr>
+          </w:p>
+          <w:p>
+            <w:pPr>
+              <w:rPr>
+                <w:rStyle w:val="Emphasis"/>
+              </w:rPr>
+            </w:pPr>
+            <w:r>
+              <w:rPr>
+                <w:rStyle w:val="Emphasis"/>
+              </w:rPr>
+              <w:t xml:space="preserve">Item is presented and shows appropriate evidence of higher order thinking such as analysis, evaluation, or synthesis and </w:t>
+            </w:r>
+            <w:r>
+              <w:rPr>
+                <w:rStyle w:val="Emphasis"/>
+                <w:b/>
+                <w:bCs/>
+              </w:rPr>
+              <w:t xml:space="preserve">exceeds expectations for quality </w:t>
+            </w:r>
+            <w:r>
+              <w:rPr>
+                <w:rStyle w:val="Emphasis"/>
+                <w:b/>
+                <w:bCs/>
+              </w:rPr>
+              <w:t xml:space="preserve">or </w:t>
+            </w:r>
+            <w:r>
+              <w:rPr>
+                <w:rStyle w:val="Emphasis"/>
+                <w:b/>
+                <w:bCs/>
+              </w:rPr>
+              <w:t>rigour</w:t>
+            </w:r>
+            <w:r>
+              <w:rPr>
+                <w:rStyle w:val="Emphasis"/>
+              </w:rPr>
+              <w:t xml:space="preserve">, </w:t>
+            </w:r>
+            <w:r>
+              <w:rPr>
+                <w:rStyle w:val="Emphasis"/>
+              </w:rPr>
+              <w:t>of</w:t>
+            </w:r>
+            <w:r>
+              <w:rPr>
+                <w:rStyle w:val="Emphasis"/>
+              </w:rPr>
+              <w:t xml:space="preserve"> understanding of the selected mastery. </w:t>
+            </w:r>
+          </w:p>
+          <w:p>
+            <w:pPr>
+              <w:rPr>
+                <w:rStyle w:val="Emphasis"/>
+              </w:rPr>
+            </w:pPr>
+          </w:p>
         </w:tc>
         <w:tc>
           <w:tcPr>
@@ -1777,54 +2328,81 @@
             <w:hideMark/>
           </w:tcPr>
           <w:p>
-            <w:r>
+            <w:pPr>
+              <w:rPr>
+                <w:rStyle w:val="Emphasis"/>
+              </w:rPr>
+            </w:pPr>
+            <w:r>
+              <w:rPr>
+                <w:rStyle w:val="Emphasis"/>
+              </w:rPr>
               <w:t xml:space="preserve">Item is presented and </w:t>
             </w:r>
             <w:r>
               <w:rPr>
-                <w:b/>
-                <w:bCs/>
-              </w:rPr>
-              <w:t>exceeds</w:t>
-            </w:r>
-            <w:r>
-              <w:t xml:space="preserve"> </w:t>
-            </w:r>
-            <w:r>
-              <w:rPr>
-                <w:b/>
-                <w:bCs/>
-              </w:rPr>
-              <w:t>expectations</w:t>
-            </w:r>
-            <w:r>
-              <w:t xml:space="preserve"> for </w:t>
-            </w:r>
-            <w:r>
-              <w:rPr>
-                <w:b/>
-                <w:bCs/>
-              </w:rPr>
-              <w:t xml:space="preserve">evidence of higher order thinking </w:t>
-            </w:r>
-            <w:r>
-              <w:t xml:space="preserve">such as analysis, evaluation, or synthesis. Additionally, this item </w:t>
-            </w:r>
-            <w:r>
-              <w:rPr>
-                <w:b/>
-                <w:bCs/>
-              </w:rPr>
-              <w:t>exceeds expectations</w:t>
-            </w:r>
-            <w:r>
-              <w:t xml:space="preserve"> for quality, rigour, or </w:t>
-            </w:r>
-            <w:r>
-              <w:t xml:space="preserve">understanding of the selected mastery. </w:t>
-            </w:r>
-          </w:p>
-          <w:p/>
+                <w:rStyle w:val="Emphasis"/>
+                <w:b/>
+                <w:bCs/>
+              </w:rPr>
+              <w:t>exceeds expectations for evidence of higher order thinking</w:t>
+            </w:r>
+            <w:r>
+              <w:rPr>
+                <w:rStyle w:val="Emphasis"/>
+              </w:rPr>
+              <w:t xml:space="preserve"> such as analysis, evaluation, or synthesis. </w:t>
+            </w:r>
+            <w:r>
+              <w:rPr>
+                <w:rStyle w:val="Emphasis"/>
+                <w:b/>
+                <w:bCs/>
+              </w:rPr>
+              <w:t>Additionally, this item exceeds expectations for quality</w:t>
+            </w:r>
+            <w:r>
+              <w:rPr>
+                <w:rStyle w:val="Emphasis"/>
+                <w:b/>
+                <w:bCs/>
+              </w:rPr>
+              <w:t xml:space="preserve"> or</w:t>
+            </w:r>
+            <w:r>
+              <w:rPr>
+                <w:rStyle w:val="Emphasis"/>
+                <w:b/>
+                <w:bCs/>
+              </w:rPr>
+              <w:t xml:space="preserve"> rigour</w:t>
+            </w:r>
+            <w:r>
+              <w:rPr>
+                <w:rStyle w:val="Emphasis"/>
+              </w:rPr>
+              <w:t xml:space="preserve">, </w:t>
+            </w:r>
+            <w:r>
+              <w:rPr>
+                <w:rStyle w:val="Emphasis"/>
+              </w:rPr>
+              <w:t>of</w:t>
+            </w:r>
+            <w:r>
+              <w:rPr>
+                <w:rStyle w:val="Emphasis"/>
+              </w:rPr>
+              <w:t xml:space="preserve"> understanding of the selected mastery. </w:t>
+            </w:r>
+          </w:p>
+          <w:p>
+            <w:pPr>
+              <w:rPr>
+                <w:rStyle w:val="Emphasis"/>
+              </w:rPr>
+            </w:pPr>
+          </w:p>
         </w:tc>
       </w:tr>
     </w:tbl>
@@ -1833,10 +2411,16 @@
       <w:pPr>
         <w:rPr>
           <w:rFonts w:ascii="Times New Roman" w:hAnsi="Times New Roman" w:cs="Times New Roman"/>
+          <w:b/>
+          <w:bCs/>
           <w:color w:val="auto"/>
         </w:rPr>
       </w:pPr>
       <w:r>
+        <w:rPr>
+          <w:b/>
+          <w:bCs/>
+        </w:rPr>
         <w:t>Expert Review</w:t>
       </w:r>
     </w:p>
@@ -1848,6 +2432,7 @@
         </w:rPr>
       </w:pPr>
       <w:r>
+        <w:lastRenderedPageBreak/>
         <w:t xml:space="preserve">Expert Reviews evaluate a student’s ability to build solutions using the skills that have been taught during the semester. </w:t>
       </w:r>
       <w:r>
@@ -1867,11 +2452,11 @@
         <w:tblLook w:val="04A0" w:firstRow="1" w:lastRow="0" w:firstColumn="1" w:lastColumn="0" w:noHBand="0" w:noVBand="1"/>
       </w:tblPr>
       <w:tblGrid>
-        <w:gridCol w:w="944"/>
-        <w:gridCol w:w="1232"/>
-        <w:gridCol w:w="1769"/>
-        <w:gridCol w:w="1711"/>
-        <w:gridCol w:w="1532"/>
+        <w:gridCol w:w="910"/>
+        <w:gridCol w:w="1229"/>
+        <w:gridCol w:w="1814"/>
+        <w:gridCol w:w="1706"/>
+        <w:gridCol w:w="1529"/>
         <w:gridCol w:w="2083"/>
       </w:tblGrid>
       <w:tr>
@@ -1892,7 +2477,13 @@
             </w:tcMar>
             <w:hideMark/>
           </w:tcPr>
-          <w:p/>
+          <w:p>
+            <w:pPr>
+              <w:rPr>
+                <w:rStyle w:val="Emphasis"/>
+              </w:rPr>
+            </w:pPr>
+          </w:p>
         </w:tc>
         <w:tc>
           <w:tcPr>
@@ -1914,11 +2505,17 @@
           <w:p>
             <w:pPr>
               <w:rPr>
-                <w:rFonts w:ascii="Times New Roman" w:hAnsi="Times New Roman" w:cs="Times New Roman"/>
-                <w:color w:val="auto"/>
-              </w:rPr>
-            </w:pPr>
-            <w:r>
+                <w:rStyle w:val="Emphasis"/>
+                <w:b/>
+                <w:bCs/>
+              </w:rPr>
+            </w:pPr>
+            <w:r>
+              <w:rPr>
+                <w:rStyle w:val="Emphasis"/>
+                <w:b/>
+                <w:bCs/>
+              </w:rPr>
               <w:t>0 Points</w:t>
             </w:r>
           </w:p>
@@ -1943,11 +2540,17 @@
           <w:p>
             <w:pPr>
               <w:rPr>
-                <w:rFonts w:ascii="Times New Roman" w:hAnsi="Times New Roman" w:cs="Times New Roman"/>
-                <w:color w:val="auto"/>
-              </w:rPr>
-            </w:pPr>
-            <w:r>
+                <w:rStyle w:val="Emphasis"/>
+                <w:b/>
+                <w:bCs/>
+              </w:rPr>
+            </w:pPr>
+            <w:r>
+              <w:rPr>
+                <w:rStyle w:val="Emphasis"/>
+                <w:b/>
+                <w:bCs/>
+              </w:rPr>
               <w:t>1 Point</w:t>
             </w:r>
           </w:p>
@@ -1972,11 +2575,17 @@
           <w:p>
             <w:pPr>
               <w:rPr>
-                <w:rFonts w:ascii="Times New Roman" w:hAnsi="Times New Roman" w:cs="Times New Roman"/>
-                <w:color w:val="auto"/>
-              </w:rPr>
-            </w:pPr>
-            <w:r>
+                <w:rStyle w:val="Emphasis"/>
+                <w:b/>
+                <w:bCs/>
+              </w:rPr>
+            </w:pPr>
+            <w:r>
+              <w:rPr>
+                <w:rStyle w:val="Emphasis"/>
+                <w:b/>
+                <w:bCs/>
+              </w:rPr>
               <w:t>2 Points </w:t>
             </w:r>
           </w:p>
@@ -1992,11 +2601,20 @@
             </w:tcBorders>
           </w:tcPr>
           <w:p>
-            <w:r>
-              <w:t>3</w:t>
-            </w:r>
-            <w:r>
-              <w:t xml:space="preserve"> Points</w:t>
+            <w:pPr>
+              <w:rPr>
+                <w:rStyle w:val="Emphasis"/>
+                <w:b/>
+                <w:bCs/>
+              </w:rPr>
+            </w:pPr>
+            <w:r>
+              <w:rPr>
+                <w:rStyle w:val="Emphasis"/>
+                <w:b/>
+                <w:bCs/>
+              </w:rPr>
+              <w:t>3 Points</w:t>
             </w:r>
           </w:p>
         </w:tc>
@@ -2020,11 +2638,17 @@
           <w:p>
             <w:pPr>
               <w:rPr>
-                <w:rFonts w:ascii="Times New Roman" w:hAnsi="Times New Roman" w:cs="Times New Roman"/>
-                <w:color w:val="auto"/>
-              </w:rPr>
-            </w:pPr>
-            <w:r>
+                <w:rStyle w:val="Emphasis"/>
+                <w:b/>
+                <w:bCs/>
+              </w:rPr>
+            </w:pPr>
+            <w:r>
+              <w:rPr>
+                <w:rStyle w:val="Emphasis"/>
+                <w:b/>
+                <w:bCs/>
+              </w:rPr>
               <w:t>4 Points</w:t>
             </w:r>
           </w:p>
@@ -2051,11 +2675,17 @@
           <w:p>
             <w:pPr>
               <w:rPr>
-                <w:rFonts w:ascii="Times New Roman" w:hAnsi="Times New Roman" w:cs="Times New Roman"/>
-                <w:color w:val="auto"/>
-              </w:rPr>
-            </w:pPr>
-            <w:r>
+                <w:rStyle w:val="Emphasis"/>
+                <w:b/>
+                <w:bCs/>
+              </w:rPr>
+            </w:pPr>
+            <w:r>
+              <w:rPr>
+                <w:rStyle w:val="Emphasis"/>
+                <w:b/>
+                <w:bCs/>
+              </w:rPr>
               <w:t>4 Point Criteria</w:t>
             </w:r>
           </w:p>
@@ -2080,16 +2710,36 @@
           <w:p>
             <w:pPr>
               <w:rPr>
-                <w:rFonts w:ascii="Times New Roman" w:hAnsi="Times New Roman" w:cs="Times New Roman"/>
-                <w:color w:val="auto"/>
-              </w:rPr>
-            </w:pPr>
-            <w:r>
-              <w:t xml:space="preserve">Not present or able to be assessed as the </w:t>
-            </w:r>
-            <w:r>
-              <w:lastRenderedPageBreak/>
-              <w:t>required criteria</w:t>
+                <w:rStyle w:val="Emphasis"/>
+              </w:rPr>
+            </w:pPr>
+            <w:r>
+              <w:rPr>
+                <w:rStyle w:val="Emphasis"/>
+                <w:b/>
+                <w:bCs/>
+              </w:rPr>
+              <w:t>Not present</w:t>
+            </w:r>
+            <w:r>
+              <w:rPr>
+                <w:rStyle w:val="Emphasis"/>
+              </w:rPr>
+              <w:t xml:space="preserve"> or </w:t>
+            </w:r>
+            <w:r>
+              <w:rPr>
+                <w:rStyle w:val="Emphasis"/>
+                <w:b/>
+                <w:bCs/>
+              </w:rPr>
+              <w:t>not able to be assessed</w:t>
+            </w:r>
+            <w:r>
+              <w:rPr>
+                <w:rStyle w:val="Emphasis"/>
+              </w:rPr>
+              <w:t xml:space="preserve"> as the required criteria</w:t>
             </w:r>
           </w:p>
         </w:tc>
@@ -2111,50 +2761,46 @@
             <w:hideMark/>
           </w:tcPr>
           <w:p>
-            <w:r>
-              <w:lastRenderedPageBreak/>
-              <w:t xml:space="preserve">Item is </w:t>
-            </w:r>
-            <w:r>
-              <w:rPr>
-                <w:b/>
-                <w:bCs/>
-              </w:rPr>
-              <w:t xml:space="preserve">presented </w:t>
-            </w:r>
-            <w:r>
-              <w:t>and broadly</w:t>
-            </w:r>
-            <w:r>
-              <w:rPr>
-                <w:b/>
-                <w:bCs/>
-              </w:rPr>
-              <w:t xml:space="preserve"> solves the problem</w:t>
-            </w:r>
-            <w:r>
-              <w:t xml:space="preserve">. However, upon review, it </w:t>
-            </w:r>
-            <w:r>
-              <w:rPr>
-                <w:b/>
-                <w:bCs/>
-              </w:rPr>
-              <w:t xml:space="preserve">does </w:t>
-            </w:r>
-            <w:r>
-              <w:rPr>
-                <w:b/>
-                <w:bCs/>
-              </w:rPr>
-              <w:lastRenderedPageBreak/>
-              <w:t xml:space="preserve">not </w:t>
-            </w:r>
-            <w:r>
-              <w:t>show any evidence of appropriate mastery.</w:t>
-            </w:r>
-            <w:r>
-              <w:t xml:space="preserve"> </w:t>
+            <w:pPr>
+              <w:rPr>
+                <w:rStyle w:val="Emphasis"/>
+              </w:rPr>
+            </w:pPr>
+            <w:r>
+              <w:rPr>
+                <w:rStyle w:val="Emphasis"/>
+              </w:rPr>
+              <w:t xml:space="preserve">Item is presented and broadly solves the problem. However, upon review, it </w:t>
+            </w:r>
+            <w:r>
+              <w:rPr>
+                <w:rStyle w:val="Emphasis"/>
+                <w:b/>
+                <w:bCs/>
+              </w:rPr>
+              <w:t xml:space="preserve">does not show </w:t>
+            </w:r>
+            <w:r>
+              <w:rPr>
+                <w:rStyle w:val="Emphasis"/>
+                <w:b/>
+                <w:bCs/>
+              </w:rPr>
+              <w:t xml:space="preserve">enough </w:t>
+            </w:r>
+            <w:r>
+              <w:rPr>
+                <w:rStyle w:val="Emphasis"/>
+                <w:b/>
+                <w:bCs/>
+              </w:rPr>
+              <w:t>evidence of appropriate mastery</w:t>
+            </w:r>
+            <w:r>
+              <w:rPr>
+                <w:rStyle w:val="Emphasis"/>
+              </w:rPr>
+              <w:t xml:space="preserve">. </w:t>
             </w:r>
           </w:p>
         </w:tc>
@@ -2178,47 +2824,44 @@
           <w:p>
             <w:pPr>
               <w:rPr>
-                <w:rFonts w:ascii="Times New Roman" w:hAnsi="Times New Roman" w:cs="Times New Roman"/>
-                <w:color w:val="auto"/>
-              </w:rPr>
-            </w:pPr>
-            <w:r>
-              <w:lastRenderedPageBreak/>
-              <w:t xml:space="preserve">Item is </w:t>
-            </w:r>
-            <w:r>
-              <w:rPr>
-                <w:b/>
-                <w:bCs/>
-              </w:rPr>
-              <w:t xml:space="preserve">presented </w:t>
-            </w:r>
-            <w:r>
-              <w:t>and broadly</w:t>
-            </w:r>
-            <w:r>
-              <w:rPr>
-                <w:b/>
-                <w:bCs/>
-              </w:rPr>
-              <w:t xml:space="preserve"> solves the problem</w:t>
-            </w:r>
-            <w:r>
-              <w:t xml:space="preserve">. On review, it </w:t>
-            </w:r>
-            <w:r>
-              <w:rPr>
-                <w:b/>
-                <w:bCs/>
-              </w:rPr>
-              <w:t xml:space="preserve">does </w:t>
-            </w:r>
-            <w:r>
-              <w:t xml:space="preserve">show any </w:t>
-            </w:r>
-            <w:r>
-              <w:lastRenderedPageBreak/>
-              <w:t>evidence of appropriate mastery.</w:t>
+                <w:rStyle w:val="Emphasis"/>
+              </w:rPr>
+            </w:pPr>
+            <w:r>
+              <w:rPr>
+                <w:rStyle w:val="Emphasis"/>
+              </w:rPr>
+              <w:t xml:space="preserve">Item is presented and broadly solves the problem. On review, it </w:t>
+            </w:r>
+            <w:r>
+              <w:rPr>
+                <w:rStyle w:val="Emphasis"/>
+                <w:b/>
+                <w:bCs/>
+              </w:rPr>
+              <w:t xml:space="preserve">does show </w:t>
+            </w:r>
+            <w:r>
+              <w:rPr>
+                <w:rStyle w:val="Emphasis"/>
+                <w:b/>
+                <w:bCs/>
+              </w:rPr>
+              <w:t xml:space="preserve">appropriate </w:t>
+            </w:r>
+            <w:r>
+              <w:rPr>
+                <w:rStyle w:val="Emphasis"/>
+                <w:b/>
+                <w:bCs/>
+              </w:rPr>
+              <w:t>evidence</w:t>
+            </w:r>
+            <w:r>
+              <w:rPr>
+                <w:rStyle w:val="Emphasis"/>
+              </w:rPr>
+              <w:t xml:space="preserve"> of mastery.</w:t>
             </w:r>
           </w:p>
         </w:tc>
@@ -2233,90 +2876,114 @@
             </w:tcBorders>
           </w:tcPr>
           <w:p>
-            <w:r>
-              <w:lastRenderedPageBreak/>
-              <w:t xml:space="preserve">Item is </w:t>
-            </w:r>
-            <w:r>
-              <w:t xml:space="preserve">presented and </w:t>
-            </w:r>
-            <w:r>
-              <w:t xml:space="preserve">solves the specific problem. On review, the </w:t>
-            </w:r>
-            <w:r>
-              <w:lastRenderedPageBreak/>
-              <w:t xml:space="preserve">evidence shows understanding </w:t>
-            </w:r>
-            <w:r>
-              <w:t>beyond expected mastery</w:t>
-            </w:r>
-            <w:r>
+            <w:pPr>
+              <w:rPr>
+                <w:rStyle w:val="Emphasis"/>
+              </w:rPr>
+            </w:pPr>
+            <w:r>
+              <w:rPr>
+                <w:rStyle w:val="Emphasis"/>
+              </w:rPr>
+              <w:t xml:space="preserve">Item is presented and solves the specific problem. On review, the evidence </w:t>
+            </w:r>
+            <w:r>
+              <w:rPr>
+                <w:rStyle w:val="Emphasis"/>
+                <w:b/>
+                <w:bCs/>
+              </w:rPr>
+              <w:t>shows understanding beyond expected mastery</w:t>
+            </w:r>
+            <w:r>
+              <w:rPr>
+                <w:rStyle w:val="Emphasis"/>
+              </w:rPr>
               <w:t xml:space="preserve">. </w:t>
             </w:r>
           </w:p>
-          <w:p/>
-          <w:p>
-            <w:r>
+          <w:p>
+            <w:pPr>
+              <w:rPr>
+                <w:rStyle w:val="Emphasis"/>
+              </w:rPr>
+            </w:pPr>
+          </w:p>
+          <w:p>
+            <w:pPr>
+              <w:rPr>
+                <w:rStyle w:val="Emphasis"/>
+                <w:b/>
+                <w:bCs/>
+              </w:rPr>
+            </w:pPr>
+            <w:r>
+              <w:rPr>
+                <w:rStyle w:val="Emphasis"/>
+                <w:b/>
+                <w:bCs/>
+              </w:rPr>
               <w:t>-or-</w:t>
             </w:r>
           </w:p>
-          <w:p/>
-          <w:p>
-            <w:r>
-              <w:t xml:space="preserve">Item is </w:t>
-            </w:r>
-            <w:r>
-              <w:rPr>
-                <w:b/>
-                <w:bCs/>
-              </w:rPr>
-              <w:t xml:space="preserve">presented </w:t>
-            </w:r>
-            <w:r>
-              <w:t>and broadly</w:t>
-            </w:r>
-            <w:r>
-              <w:rPr>
-                <w:b/>
-                <w:bCs/>
-              </w:rPr>
-              <w:t xml:space="preserve"> solves the problem</w:t>
-            </w:r>
-            <w:r>
-              <w:t xml:space="preserve">. On review, it </w:t>
-            </w:r>
-            <w:r>
-              <w:rPr>
-                <w:b/>
-                <w:bCs/>
-              </w:rPr>
-              <w:t xml:space="preserve">does </w:t>
-            </w:r>
-            <w:r>
-              <w:t>show any evidence of appropriate mastery</w:t>
-            </w:r>
-            <w:r>
-              <w:t xml:space="preserve"> and is done so in a </w:t>
-            </w:r>
-            <w:r>
-              <w:rPr>
-                <w:b/>
-                <w:bCs/>
-              </w:rPr>
-              <w:t>well-constructed</w:t>
-            </w:r>
-            <w:r>
-              <w:t xml:space="preserve"> or design method that </w:t>
-            </w:r>
-            <w:r>
-              <w:rPr>
-                <w:b/>
-                <w:bCs/>
-              </w:rPr>
-              <w:t>clearly shows higher levels of understanding</w:t>
-            </w:r>
-            <w:r>
-              <w:t xml:space="preserve">. </w:t>
+          <w:p>
+            <w:pPr>
+              <w:rPr>
+                <w:rStyle w:val="Emphasis"/>
+              </w:rPr>
+            </w:pPr>
+          </w:p>
+          <w:p>
+            <w:pPr>
+              <w:rPr>
+                <w:rStyle w:val="Emphasis"/>
+              </w:rPr>
+            </w:pPr>
+            <w:r>
+              <w:rPr>
+                <w:rStyle w:val="Emphasis"/>
+              </w:rPr>
+              <w:t xml:space="preserve">Item is presented and broadly solves the problem. On review, it does show </w:t>
+            </w:r>
+            <w:r>
+              <w:rPr>
+                <w:rStyle w:val="Emphasis"/>
+              </w:rPr>
+              <w:t>appropriate</w:t>
+            </w:r>
+            <w:r>
+              <w:rPr>
+                <w:rStyle w:val="Emphasis"/>
+              </w:rPr>
+              <w:t xml:space="preserve"> evidence of mastery and is </w:t>
+            </w:r>
+            <w:r>
+              <w:rPr>
+                <w:rStyle w:val="Emphasis"/>
+                <w:b/>
+                <w:bCs/>
+              </w:rPr>
+              <w:t xml:space="preserve">done so in a well-constructed or design method </w:t>
+            </w:r>
+            <w:r>
+              <w:rPr>
+                <w:rStyle w:val="Emphasis"/>
+              </w:rPr>
+              <w:t>that clearly shows higher levels of understanding</w:t>
+            </w:r>
+            <w:r>
+              <w:rPr>
+                <w:rStyle w:val="Emphasis"/>
+                <w:b/>
+                <w:bCs/>
+              </w:rPr>
+              <w:t>.</w:t>
+            </w:r>
+            <w:r>
+              <w:rPr>
+                <w:rStyle w:val="Emphasis"/>
+              </w:rPr>
+              <w:t xml:space="preserve"> </w:t>
             </w:r>
           </w:p>
         </w:tc>
@@ -2340,50 +3007,49 @@
           <w:p>
             <w:pPr>
               <w:rPr>
-                <w:rFonts w:ascii="Times New Roman" w:hAnsi="Times New Roman" w:cs="Times New Roman"/>
-                <w:color w:val="auto"/>
-              </w:rPr>
-            </w:pPr>
-            <w:r>
-              <w:lastRenderedPageBreak/>
-              <w:t xml:space="preserve">Item is </w:t>
-            </w:r>
-            <w:r>
-              <w:t xml:space="preserve">presented and </w:t>
-            </w:r>
-            <w:r>
-              <w:t xml:space="preserve">solves the specific problem. On review, the evidence shows understanding </w:t>
-            </w:r>
-            <w:r>
-              <w:t>well</w:t>
-            </w:r>
-            <w:r>
-              <w:t xml:space="preserve"> </w:t>
-            </w:r>
-            <w:r>
-              <w:lastRenderedPageBreak/>
-              <w:t>beyond expected mastery</w:t>
-            </w:r>
-            <w:r>
-              <w:t xml:space="preserve"> and is done so in a </w:t>
-            </w:r>
-            <w:r>
-              <w:t>well-constructed</w:t>
-            </w:r>
-            <w:r>
-              <w:t xml:space="preserve"> or design method that </w:t>
-            </w:r>
-            <w:r>
-              <w:t xml:space="preserve">clearly shows higher levels of </w:t>
-            </w:r>
-            <w:proofErr w:type="gramStart"/>
-            <w:r>
-              <w:t>understanding</w:t>
-            </w:r>
-            <w:r>
-              <w:t>..</w:t>
-            </w:r>
-            <w:proofErr w:type="gramEnd"/>
+                <w:rStyle w:val="Emphasis"/>
+              </w:rPr>
+            </w:pPr>
+            <w:r>
+              <w:rPr>
+                <w:rStyle w:val="Emphasis"/>
+              </w:rPr>
+              <w:t xml:space="preserve">Item is presented and solves the specific problem. On review, </w:t>
+            </w:r>
+            <w:r>
+              <w:rPr>
+                <w:rStyle w:val="Emphasis"/>
+                <w:b/>
+                <w:bCs/>
+              </w:rPr>
+              <w:t>the evidence shows understanding well beyond expected mastery</w:t>
+            </w:r>
+            <w:r>
+              <w:rPr>
+                <w:rStyle w:val="Emphasis"/>
+              </w:rPr>
+              <w:t xml:space="preserve"> and is </w:t>
+            </w:r>
+            <w:r>
+              <w:rPr>
+                <w:rStyle w:val="Emphasis"/>
+                <w:b/>
+                <w:bCs/>
+              </w:rPr>
+              <w:t>done so in a well-constructed or design method</w:t>
+            </w:r>
+            <w:r>
+              <w:rPr>
+                <w:rStyle w:val="Emphasis"/>
+              </w:rPr>
+              <w:t xml:space="preserve"> that clearly shows higher levels of </w:t>
+            </w:r>
+            <w:r>
+              <w:rPr>
+                <w:rStyle w:val="Emphasis"/>
+              </w:rPr>
+              <w:t>understanding.</w:t>
+            </w:r>
           </w:p>
         </w:tc>
       </w:tr>
@@ -2393,10 +3059,16 @@
       <w:pPr>
         <w:rPr>
           <w:rFonts w:ascii="Times New Roman" w:hAnsi="Times New Roman" w:cs="Times New Roman"/>
+          <w:b/>
+          <w:bCs/>
           <w:color w:val="auto"/>
         </w:rPr>
       </w:pPr>
       <w:r>
+        <w:rPr>
+          <w:b/>
+          <w:bCs/>
+        </w:rPr>
         <w:t>Multiplier</w:t>
       </w:r>
     </w:p>
@@ -2428,7 +3100,17 @@
       </w:r>
     </w:p>
     <w:p>
-      <w:r>
+      <w:pPr>
+        <w:rPr>
+          <w:b/>
+          <w:bCs/>
+        </w:rPr>
+      </w:pPr>
+      <w:r>
+        <w:rPr>
+          <w:b/>
+          <w:bCs/>
+        </w:rPr>
         <w:lastRenderedPageBreak/>
         <w:t>Achievement Standards: </w:t>
       </w:r>
@@ -2460,6 +3142,9 @@
       </w:r>
     </w:p>
     <w:p>
+      <w:pPr>
+        <w:pStyle w:val="Heading5"/>
+      </w:pPr>
       <w:r>
         <w:lastRenderedPageBreak/>
         <w:t xml:space="preserve">Evidence of higher order learning: </w:t>
@@ -2482,11 +3167,9 @@
       <w:r>
         <w:t xml:space="preserve">Why is this important? Reflective thinkers </w:t>
       </w:r>
-      <w:proofErr w:type="gramStart"/>
-      <w:r>
-        <w:t>are able to</w:t>
-      </w:r>
-      <w:proofErr w:type="gramEnd"/>
+      <w:r>
+        <w:t>can</w:t>
+      </w:r>
       <w:r>
         <w:t xml:space="preserve"> go beyond what they are taught and can customise their learning to ben</w:t>
       </w:r>
@@ -2597,19 +3280,55 @@
         <w:rPr>
           <w:bdr w:val="none" w:sz="0" w:space="0" w:color="auto" w:frame="1"/>
         </w:rPr>
+        <w:instrText xml:space="preserve"> INCLUDEPICTURE  "https://lh3.googleusercontent.com/UvTN07xKpiWvGslWdEcQU5ZKpoYDQ97wL2qTq0Et6rurreTYpAIPBZdWPIKeZlH5KZ3XvsryHCEfgcX3SMdiM_ZZABWk94ICJnZ84sFz3cilDnoJ-LHK5kablj7yxX3uCNI0QF0" \* MERGEFORMATINET </w:instrText>
+      </w:r>
+      <w:r>
+        <w:rPr>
+          <w:bdr w:val="none" w:sz="0" w:space="0" w:color="auto" w:frame="1"/>
+        </w:rPr>
+        <w:fldChar w:fldCharType="separate"/>
+      </w:r>
+      <w:r>
+        <w:rPr>
+          <w:bdr w:val="none" w:sz="0" w:space="0" w:color="auto" w:frame="1"/>
+        </w:rPr>
+        <w:fldChar w:fldCharType="begin"/>
+      </w:r>
+      <w:r>
+        <w:rPr>
+          <w:bdr w:val="none" w:sz="0" w:space="0" w:color="auto" w:frame="1"/>
+        </w:rPr>
+        <w:instrText xml:space="preserve"> INCLUDEPICTURE  "https://lh3.googleusercontent.com/UvTN07xKpiWvGslWdEcQU5ZKpoYDQ97wL2qTq0Et6rurreTYpAIPBZdWPIKeZlH5KZ3XvsryHCEfgcX3SMdiM_ZZABWk94ICJnZ84sFz3cilDnoJ-LHK5kablj7yxX3uCNI0QF0" \* MERGEFORMATINET </w:instrText>
+      </w:r>
+      <w:r>
+        <w:rPr>
+          <w:bdr w:val="none" w:sz="0" w:space="0" w:color="auto" w:frame="1"/>
+        </w:rPr>
+        <w:fldChar w:fldCharType="separate"/>
+      </w:r>
+      <w:r>
+        <w:rPr>
+          <w:bdr w:val="none" w:sz="0" w:space="0" w:color="auto" w:frame="1"/>
+        </w:rPr>
+        <w:fldChar w:fldCharType="begin"/>
+      </w:r>
+      <w:r>
+        <w:rPr>
+          <w:bdr w:val="none" w:sz="0" w:space="0" w:color="auto" w:frame="1"/>
+        </w:rPr>
         <w:instrText xml:space="preserve"> </w:instrText>
       </w:r>
       <w:r>
         <w:rPr>
           <w:bdr w:val="none" w:sz="0" w:space="0" w:color="auto" w:frame="1"/>
         </w:rPr>
-        <w:instrText>INCLUDEPICTURE  "https://lh3.googleusercontent.com/UvTN07xKpiWvGslWdEcQU5ZKpoYDQ97wL2qTq0Et6rurreTYpAIPBZdWPIKeZlH5KZ3XvsryHCEfgcX3SMdiM_ZZABWk94ICJnZ84sFz3cilDnoJ-LHK5kablj7yx</w:instrText>
+        <w:instrText xml:space="preserve">INCLUDEPICTURE  </w:instrText>
       </w:r>
       <w:r>
         <w:rPr>
           <w:bdr w:val="none" w:sz="0" w:space="0" w:color="auto" w:frame="1"/>
         </w:rPr>
-        <w:instrText>X3uCNI0QF0" \* MERGEFORMATINET</w:instrText>
+        <w:instrText>"https://lh3.googleusercontent.com/UvTN07xKpiWvGslWdEcQU5ZKpoYDQ97wL2qTq0Et6rurreTYpAIPBZdWPIKeZlH5KZ3XvsryHCEfgcX3SMdiM_ZZABWk94ICJnZ84sFz3cilDnoJ-LHK5kablj7yxX3uCNI0QF0" \* MERGEFORMATINET</w:instrText>
       </w:r>
       <w:r>
         <w:rPr>
@@ -2648,9 +3367,21 @@
             <o:lock v:ext="edit" aspectratio="t"/>
           </v:shapetype>
           <v:shape id="_x0000_i1025" type="#_x0000_t75" style="width:451.5pt;height:345.75pt">
-            <v:imagedata r:id="rId7" r:href="rId8"/>
+            <v:imagedata r:id="rId13" r:href="rId14"/>
           </v:shape>
         </w:pict>
+      </w:r>
+      <w:r>
+        <w:rPr>
+          <w:bdr w:val="none" w:sz="0" w:space="0" w:color="auto" w:frame="1"/>
+        </w:rPr>
+        <w:fldChar w:fldCharType="end"/>
+      </w:r>
+      <w:r>
+        <w:rPr>
+          <w:bdr w:val="none" w:sz="0" w:space="0" w:color="auto" w:frame="1"/>
+        </w:rPr>
+        <w:fldChar w:fldCharType="end"/>
       </w:r>
       <w:r>
         <w:rPr>
@@ -3206,8 +3937,8 @@
     <w:p/>
     <w:p/>
     <w:sectPr>
-      <w:footerReference w:type="even" r:id="rId9"/>
-      <w:footerReference w:type="default" r:id="rId10"/>
+      <w:footerReference w:type="even" r:id="rId15"/>
+      <w:footerReference w:type="default" r:id="rId16"/>
       <w:pgSz w:w="11906" w:h="16838"/>
       <w:pgMar w:top="851" w:right="1417" w:bottom="426" w:left="1418" w:header="720" w:footer="369" w:gutter="0"/>
       <w:cols w:space="720"/>
@@ -3286,7 +4017,7 @@
   <w:abstractNum w:abstractNumId="0" w15:restartNumberingAfterBreak="0">
     <w:nsid w:val="00000001"/>
     <w:multiLevelType w:val="multilevel"/>
-    <w:tmpl w:val="F8206512"/>
+    <w:tmpl w:val="2910BAB0"/>
     <w:lvl w:ilvl="0">
       <w:start w:val="1"/>
       <w:numFmt w:val="decimal"/>
@@ -4240,7 +4971,7 @@
     <w:next w:val="BodyText"/>
     <w:link w:val="Heading1Char"/>
     <w:qFormat/>
-    <w:rsid w:val="00E858E4"/>
+    <w:rsid w:val="00864C3D"/>
     <w:pPr>
       <w:shd w:val="clear" w:color="auto" w:fill="FFFFFF"/>
       <w:suppressAutoHyphens w:val="0"/>
@@ -4262,7 +4993,7 @@
     <w:next w:val="BodyText"/>
     <w:link w:val="Heading2Char"/>
     <w:qFormat/>
-    <w:rsid w:val="00E858E4"/>
+    <w:rsid w:val="00386405"/>
     <w:pPr>
       <w:keepNext/>
       <w:keepLines/>
@@ -4274,12 +5005,11 @@
       <w:outlineLvl w:val="1"/>
     </w:pPr>
     <w:rPr>
-      <w:rFonts w:ascii="Cambria" w:hAnsi="Cambria" w:cs="font1159"/>
       <w:b/>
       <w:bCs/>
       <w:color w:val="auto"/>
-      <w:sz w:val="26"/>
-      <w:szCs w:val="26"/>
+      <w:sz w:val="28"/>
+      <w:szCs w:val="28"/>
     </w:rPr>
   </w:style>
   <w:style w:type="paragraph" w:styleId="Heading5">
@@ -4288,7 +5018,7 @@
     <w:next w:val="BodyText"/>
     <w:link w:val="Heading5Char"/>
     <w:qFormat/>
-    <w:rsid w:val="00E858E4"/>
+    <w:rsid w:val="00386405"/>
     <w:pPr>
       <w:numPr>
         <w:ilvl w:val="4"/>
@@ -4302,8 +5032,6 @@
       <w:bCs/>
       <w:i/>
       <w:iCs/>
-      <w:sz w:val="26"/>
-      <w:szCs w:val="26"/>
     </w:rPr>
   </w:style>
   <w:style w:type="character" w:default="1" w:styleId="DefaultParagraphFont">
@@ -4380,7 +5108,7 @@
     <w:name w:val="Heading 1 Char"/>
     <w:basedOn w:val="DefaultParagraphFont"/>
     <w:link w:val="Heading1"/>
-    <w:rsid w:val="00E858E4"/>
+    <w:rsid w:val="00864C3D"/>
     <w:rPr>
       <w:rFonts w:eastAsia="Times New Roman" w:cstheme="minorHAnsi"/>
       <w:b/>
@@ -4396,14 +5124,14 @@
     <w:name w:val="Heading 2 Char"/>
     <w:basedOn w:val="DefaultParagraphFont"/>
     <w:link w:val="Heading2"/>
-    <w:rsid w:val="00E858E4"/>
+    <w:rsid w:val="00386405"/>
     <w:rPr>
-      <w:rFonts w:ascii="Cambria" w:eastAsia="Times New Roman" w:hAnsi="Cambria" w:cs="font1159"/>
+      <w:rFonts w:eastAsia="Times New Roman" w:cstheme="minorHAnsi"/>
       <w:b/>
       <w:bCs/>
       <w:kern w:val="1"/>
-      <w:sz w:val="26"/>
-      <w:szCs w:val="26"/>
+      <w:sz w:val="28"/>
+      <w:szCs w:val="28"/>
       <w:lang w:eastAsia="en-AU"/>
     </w:rPr>
   </w:style>
@@ -4411,7 +5139,7 @@
     <w:name w:val="Heading 5 Char"/>
     <w:basedOn w:val="DefaultParagraphFont"/>
     <w:link w:val="Heading5"/>
-    <w:rsid w:val="00E858E4"/>
+    <w:rsid w:val="00386405"/>
     <w:rPr>
       <w:rFonts w:eastAsia="Times New Roman" w:cstheme="minorHAnsi"/>
       <w:b/>
@@ -4420,8 +5148,8 @@
       <w:iCs/>
       <w:color w:val="000000"/>
       <w:kern w:val="1"/>
-      <w:sz w:val="26"/>
-      <w:szCs w:val="26"/>
+      <w:sz w:val="24"/>
+      <w:szCs w:val="24"/>
       <w:lang w:eastAsia="en-AU"/>
     </w:rPr>
   </w:style>
@@ -4498,6 +5226,42 @@
       <w:szCs w:val="36"/>
       <w:shd w:val="clear" w:color="auto" w:fill="FFFFFF"/>
       <w:lang w:eastAsia="en-AU"/>
+    </w:rPr>
+  </w:style>
+  <w:style w:type="character" w:styleId="Emphasis">
+    <w:name w:val="Emphasis"/>
+    <w:basedOn w:val="DefaultParagraphFont"/>
+    <w:uiPriority w:val="20"/>
+    <w:qFormat/>
+    <w:rsid w:val="00B92B58"/>
+    <w:rPr>
+      <w:i/>
+      <w:iCs/>
+      <w:sz w:val="22"/>
+      <w:szCs w:val="22"/>
+    </w:rPr>
+  </w:style>
+  <w:style w:type="character" w:styleId="Hyperlink">
+    <w:name w:val="Hyperlink"/>
+    <w:basedOn w:val="DefaultParagraphFont"/>
+    <w:uiPriority w:val="99"/>
+    <w:unhideWhenUsed/>
+    <w:rsid w:val="00864C3D"/>
+    <w:rPr>
+      <w:color w:val="0563C1" w:themeColor="hyperlink"/>
+      <w:u w:val="single"/>
+    </w:rPr>
+  </w:style>
+  <w:style w:type="character" w:styleId="UnresolvedMention">
+    <w:name w:val="Unresolved Mention"/>
+    <w:basedOn w:val="DefaultParagraphFont"/>
+    <w:uiPriority w:val="99"/>
+    <w:semiHidden/>
+    <w:unhideWhenUsed/>
+    <w:rsid w:val="00864C3D"/>
+    <w:rPr>
+      <w:color w:val="605E5C"/>
+      <w:shd w:val="clear" w:color="auto" w:fill="E1DFDD"/>
     </w:rPr>
   </w:style>
 </w:styles>

</xml_diff>

<commit_message>
ADMIN: This is a lot of stuff for my assignment maker.
</commit_message>
<xml_diff>
--- a/Tools/assignment_maker/word/.data/template.docx
+++ b/Tools/assignment_maker/word/.data/template.docx
@@ -24,10 +24,30 @@
     <w:p/>
     <w:p>
       <w:pPr>
+        <w:pStyle w:val="Heading2"/>
+        <w:rPr>
+          <w:color w:val="2F5496" w:themeColor="accent1" w:themeShade="BF"/>
+        </w:rPr>
+      </w:pPr>
+      <w:r>
+        <w:rPr>
+          <w:color w:val="2F5496" w:themeColor="accent1" w:themeShade="BF"/>
+        </w:rPr>
+        <w:t>Rubric sections</w:t>
+      </w:r>
+    </w:p>
+    <w:p>
+      <w:pPr>
         <w:pStyle w:val="Heading5"/>
-      </w:pPr>
-      <w:r>
-        <w:t>Section 1: Knowledge Comprehension, and Application</w:t>
+        <w:rPr>
+          <w:color w:val="2F5496" w:themeColor="accent1" w:themeShade="BF"/>
+        </w:rPr>
+      </w:pPr>
+      <w:r>
+        <w:rPr>
+          <w:color w:val="2F5496" w:themeColor="accent1" w:themeShade="BF"/>
+        </w:rPr>
+        <w:t>Section 1: Knowledge Comprehension and Application</w:t>
       </w:r>
     </w:p>
     <w:p>
@@ -39,50 +59,117 @@
     <w:p>
       <w:pPr>
         <w:pStyle w:val="Heading5"/>
-      </w:pPr>
-      <w:r>
+        <w:rPr>
+          <w:color w:val="2F5496" w:themeColor="accent1" w:themeShade="BF"/>
+        </w:rPr>
+      </w:pPr>
+      <w:r>
+        <w:rPr>
+          <w:color w:val="2F5496" w:themeColor="accent1" w:themeShade="BF"/>
+        </w:rPr>
         <w:t xml:space="preserve">Section 2: Analysis, Synthesis, and Evaluation. </w:t>
       </w:r>
     </w:p>
     <w:p>
       <w:r>
-        <w:t xml:space="preserve">This section will evaluate your ability to include critical thinking and justification elements into your work. Often the requirements for extension are not explicitly given, so it will be up to the you to decide how best to demonstrate what you have learned beyond the required unit goals and curriculum. Items such as 3D models, pictures, drawings, diagrammatic responses, notes, evidence of problem solving, advanced programming concepts, elegant responses, media, etc., are all available options. </w:t>
+        <w:t>This section will evaluate your ability to include critical thinking and justification elements into your work. Often the requirements for extension are not explicitly given, so it will be up to you to decide how best to demonstrate what you have learned beyond the required unit goals and curriculum. Items such as 3D models, pictures, drawings, diagrammatic responses, notes, evidence of problem</w:t>
+      </w:r>
+      <w:r>
+        <w:t>-</w:t>
+      </w:r>
+      <w:r>
+        <w:t xml:space="preserve">solving, advanced programming concepts, elegant responses, media, etc., are all available options. </w:t>
       </w:r>
     </w:p>
     <w:p/>
     <w:p>
       <w:pPr>
         <w:pStyle w:val="Heading5"/>
-      </w:pPr>
-      <w:r>
+        <w:rPr>
+          <w:color w:val="2F5496" w:themeColor="accent1" w:themeShade="BF"/>
+        </w:rPr>
+      </w:pPr>
+      <w:r>
+        <w:rPr>
+          <w:color w:val="2F5496" w:themeColor="accent1" w:themeShade="BF"/>
+        </w:rPr>
         <w:t xml:space="preserve">Section 3: Submission </w:t>
       </w:r>
       <w:r>
+        <w:rPr>
+          <w:color w:val="2F5496" w:themeColor="accent1" w:themeShade="BF"/>
+        </w:rPr>
         <w:t>Guidelines</w:t>
       </w:r>
       <w:r>
+        <w:rPr>
+          <w:color w:val="2F5496" w:themeColor="accent1" w:themeShade="BF"/>
+        </w:rPr>
         <w:t xml:space="preserve"> </w:t>
       </w:r>
     </w:p>
     <w:p>
       <w:r>
-        <w:t xml:space="preserve">For this section, students will be expected to provide a submission which fulfills </w:t>
-      </w:r>
-      <w:proofErr w:type="gramStart"/>
-      <w:r>
-        <w:t>all of</w:t>
-      </w:r>
-      <w:proofErr w:type="gramEnd"/>
-      <w:r>
-        <w:t xml:space="preserve"> the formatting and citation requirements listed in this assessment sheet but also that the submission is of a professional quality. Be aware, points in this section could be 2- or 4-point items. Treat them accordingly. </w:t>
+        <w:t>S</w:t>
+      </w:r>
+      <w:r>
+        <w:t xml:space="preserve">tudents </w:t>
+      </w:r>
+      <w:r>
+        <w:t>are</w:t>
+      </w:r>
+      <w:r>
+        <w:t xml:space="preserve"> expected to provide a submission </w:t>
+      </w:r>
+      <w:r>
+        <w:t>that</w:t>
+      </w:r>
+      <w:r>
+        <w:t xml:space="preserve"> fulfils </w:t>
+      </w:r>
+      <w:r>
+        <w:t xml:space="preserve">the </w:t>
+      </w:r>
+      <w:r>
+        <w:t xml:space="preserve">requirements listed in </w:t>
+      </w:r>
+      <w:r>
+        <w:t>style guides</w:t>
+      </w:r>
+      <w:r>
+        <w:t xml:space="preserve"> </w:t>
+      </w:r>
+      <w:r>
+        <w:t>while also</w:t>
+      </w:r>
+      <w:r>
+        <w:t xml:space="preserve"> </w:t>
+      </w:r>
+      <w:r>
+        <w:t>submitting at an appropriate</w:t>
+      </w:r>
+      <w:r>
+        <w:t xml:space="preserve"> quality. Be aware </w:t>
+      </w:r>
+      <w:r>
+        <w:t xml:space="preserve">that </w:t>
+      </w:r>
+      <w:r>
+        <w:t xml:space="preserve">points in this section could be 2- or 4-point items. Treat them accordingly. </w:t>
       </w:r>
     </w:p>
     <w:p/>
     <w:p>
       <w:pPr>
         <w:pStyle w:val="Heading2"/>
-      </w:pPr>
-      <w:r>
+        <w:rPr>
+          <w:color w:val="2F5496" w:themeColor="accent1" w:themeShade="BF"/>
+        </w:rPr>
+      </w:pPr>
+      <w:r>
+        <w:rPr>
+          <w:color w:val="2F5496" w:themeColor="accent1" w:themeShade="BF"/>
+        </w:rPr>
         <w:t>Submission</w:t>
       </w:r>
     </w:p>
@@ -102,14 +189,28 @@
           <w:b/>
           <w:bCs/>
         </w:rPr>
-        <w:t>, or code simply copied and pasted into a document,</w:t>
+        <w:t xml:space="preserve"> or code copied and pasted into a document</w:t>
       </w:r>
       <w:r>
         <w:rPr>
           <w:b/>
           <w:bCs/>
         </w:rPr>
-        <w:t xml:space="preserve"> will not be marked</w:t>
+        <w:t xml:space="preserve"> </w:t>
+      </w:r>
+      <w:r>
+        <w:rPr>
+          <w:b/>
+          <w:bCs/>
+        </w:rPr>
+        <w:t>may</w:t>
+      </w:r>
+      <w:r>
+        <w:rPr>
+          <w:b/>
+          <w:bCs/>
+        </w:rPr>
+        <w:t xml:space="preserve"> not be marked</w:t>
       </w:r>
       <w:r>
         <w:t>)</w:t>
@@ -118,32 +219,77 @@
     <w:p/>
     <w:p>
       <w:r>
-        <w:t xml:space="preserve">Evidence of working material must be recorded where appropriate. For example, if you are showing how your game meets some requirement, you must submit a recording. Similarly, if you are showing how your robot meets a requirement, you must record it. </w:t>
+        <w:t xml:space="preserve">Evidence of working material must be recorded where appropriate. For example, </w:t>
+      </w:r>
+      <w:r>
+        <w:t>to show</w:t>
+      </w:r>
+      <w:r>
+        <w:t xml:space="preserve"> how your </w:t>
+      </w:r>
+      <w:r>
+        <w:t>robot</w:t>
+      </w:r>
+      <w:r>
+        <w:t xml:space="preserve"> meets </w:t>
+      </w:r>
+      <w:r>
+        <w:t>a</w:t>
+      </w:r>
+      <w:r>
+        <w:t xml:space="preserve"> requirement, you must submit a recording</w:t>
+      </w:r>
+      <w:r>
+        <w:t xml:space="preserve"> of it completing that requirement</w:t>
+      </w:r>
+      <w:r>
+        <w:t xml:space="preserve">. Similarly, if </w:t>
+      </w:r>
+      <w:r>
+        <w:t xml:space="preserve">you need to show how your program can download a file from the internet and crack a password, you must submit a recording of it doing that. </w:t>
       </w:r>
     </w:p>
     <w:p/>
     <w:p>
       <w:r>
-        <w:t xml:space="preserve">If you are unsure if an element needs to be recorded, </w:t>
+        <w:t>Ask the teacher if you are unsure if an element needs to be recorded</w:t>
       </w:r>
       <w:r>
         <w:rPr>
           <w:b/>
           <w:bCs/>
         </w:rPr>
-        <w:t xml:space="preserve">ask the teacher. </w:t>
+        <w:t xml:space="preserve">. </w:t>
       </w:r>
     </w:p>
     <w:p/>
     <w:p>
       <w:r>
-        <w:t xml:space="preserve">All materials must be submitted to google classrooms. </w:t>
+        <w:t xml:space="preserve">All materials must be submitted to </w:t>
+      </w:r>
+      <w:r>
+        <w:t>G</w:t>
+      </w:r>
+      <w:r>
+        <w:t xml:space="preserve">oogle </w:t>
+      </w:r>
+      <w:r>
+        <w:t>Classroom</w:t>
+      </w:r>
+      <w:r>
+        <w:t xml:space="preserve">. </w:t>
       </w:r>
     </w:p>
     <w:p/>
     <w:p>
       <w:r>
-        <w:t xml:space="preserve">Students are responsible for keeping backups/master-copies. </w:t>
+        <w:t>Students are responsible for keeping backups/master</w:t>
+      </w:r>
+      <w:r>
+        <w:t xml:space="preserve"> </w:t>
+      </w:r>
+      <w:r>
+        <w:t xml:space="preserve">copies. </w:t>
       </w:r>
     </w:p>
     <w:p/>
@@ -178,7 +324,7 @@
           <w:bCs/>
           <w:i w:val="0"/>
           <w:iCs w:val="0"/>
-          <w:color w:val="auto"/>
+          <w:color w:val="2F5496" w:themeColor="accent1" w:themeShade="BF"/>
         </w:rPr>
       </w:pPr>
       <w:r>
@@ -188,7 +334,7 @@
           <w:bCs/>
           <w:i w:val="0"/>
           <w:iCs w:val="0"/>
-          <w:color w:val="auto"/>
+          <w:color w:val="2F5496" w:themeColor="accent1" w:themeShade="BF"/>
         </w:rPr>
         <w:lastRenderedPageBreak/>
         <w:t>Scoring Notes</w:t>
@@ -224,8 +370,8 @@
         <w:gridCol w:w="1045"/>
         <w:gridCol w:w="1396"/>
         <w:gridCol w:w="1239"/>
-        <w:gridCol w:w="1236"/>
-        <w:gridCol w:w="2066"/>
+        <w:gridCol w:w="1235"/>
+        <w:gridCol w:w="2067"/>
       </w:tblGrid>
       <w:tr>
         <w:trPr>
@@ -723,7 +869,19 @@
               <w:rPr>
                 <w:rStyle w:val="Emphasis"/>
               </w:rPr>
-              <w:t>Word Count per slide &gt;100-110 “Soft Limit”</w:t>
+              <w:t>Word Count per slide &gt;100-110 “Soft Limit</w:t>
+            </w:r>
+            <w:r>
+              <w:rPr>
+                <w:rStyle w:val="Emphasis"/>
+              </w:rPr>
+              <w:t>.</w:t>
+            </w:r>
+            <w:r>
+              <w:rPr>
+                <w:rStyle w:val="Emphasis"/>
+              </w:rPr>
+              <w:t>”</w:t>
             </w:r>
           </w:p>
         </w:tc>
@@ -843,7 +1001,31 @@
               <w:rPr>
                 <w:rStyle w:val="Emphasis"/>
               </w:rPr>
-              <w:t xml:space="preserve">We apply the following style guide to Python files. However, in general most programs follow this broad layout. </w:t>
+              <w:t>We apply the following style guide to Python files. However, in general</w:t>
+            </w:r>
+            <w:r>
+              <w:rPr>
+                <w:rStyle w:val="Emphasis"/>
+              </w:rPr>
+              <w:t>,</w:t>
+            </w:r>
+            <w:r>
+              <w:rPr>
+                <w:rStyle w:val="Emphasis"/>
+              </w:rPr>
+              <w:t xml:space="preserve"> most programs follow this </w:t>
+            </w:r>
+            <w:r>
+              <w:rPr>
+                <w:rStyle w:val="Emphasis"/>
+              </w:rPr>
+              <w:t>overall</w:t>
+            </w:r>
+            <w:r>
+              <w:rPr>
+                <w:rStyle w:val="Emphasis"/>
+              </w:rPr>
+              <w:t xml:space="preserve"> layout. </w:t>
             </w:r>
           </w:p>
           <w:p>
@@ -1159,7 +1341,6 @@
                 <w:b/>
                 <w:bCs/>
               </w:rPr>
-              <w:lastRenderedPageBreak/>
               <w:t>Markdown</w:t>
             </w:r>
           </w:p>
@@ -1279,7 +1460,13 @@
     <w:p/>
     <w:p>
       <w:r>
-        <w:t>“Soft Limits” are not rigidly defined limits and will be assessed on a case-by-case basis. Ask for clarification for specific tasks</w:t>
+        <w:t xml:space="preserve">“Soft Limits” are not rigidly defined limits and will be assessed on a case-by-case basis. Ask for clarification </w:t>
+      </w:r>
+      <w:r>
+        <w:t>on</w:t>
+      </w:r>
+      <w:r>
+        <w:t xml:space="preserve"> specific tasks</w:t>
       </w:r>
     </w:p>
     <w:p/>
@@ -1305,9 +1492,13 @@
         <w:pStyle w:val="Heading2"/>
         <w:rPr>
           <w:rFonts w:ascii="Times New Roman" w:hAnsi="Times New Roman" w:cs="Times New Roman"/>
-        </w:rPr>
-      </w:pPr>
-      <w:r>
+          <w:color w:val="2F5496" w:themeColor="accent1" w:themeShade="BF"/>
+        </w:rPr>
+      </w:pPr>
+      <w:r>
+        <w:rPr>
+          <w:color w:val="2F5496" w:themeColor="accent1" w:themeShade="BF"/>
+        </w:rPr>
         <w:lastRenderedPageBreak/>
         <w:t>Possible Scoring Groups are out of 2 or 4 Points. </w:t>
       </w:r>
@@ -1315,17 +1506,22 @@
     <w:p/>
     <w:p>
       <w:pPr>
+        <w:pStyle w:val="Heading5"/>
         <w:rPr>
           <w:rFonts w:ascii="Times New Roman" w:hAnsi="Times New Roman" w:cs="Times New Roman"/>
-          <w:b/>
-          <w:bCs/>
           <w:color w:val="auto"/>
-        </w:rPr>
-      </w:pPr>
-      <w:r>
-        <w:rPr>
-          <w:b/>
-          <w:bCs/>
+          <w14:textFill>
+            <w14:solidFill>
+              <w14:srgbClr w14:val="000000">
+                <w14:lumMod w14:val="75000"/>
+              </w14:srgbClr>
+            </w14:solidFill>
+          </w14:textFill>
+        </w:rPr>
+      </w:pPr>
+      <w:r>
+        <w:rPr>
+          <w:color w:val="2F5496" w:themeColor="accent1" w:themeShade="BF"/>
         </w:rPr>
         <w:t>2-Point Criteria - Knowledge and Understanding</w:t>
       </w:r>
@@ -1338,7 +1534,13 @@
         </w:rPr>
       </w:pPr>
       <w:r>
-        <w:t>Criteria assessed as 2-Points are classified as Knowledge and Understanding criteria. These will examine and evaluate a student’s ability to state facts and define terms and concepts effectively. Analysis and synthesis of the information will not be assessed through these criteria.</w:t>
+        <w:t xml:space="preserve">Criteria assessed as 2-Points are classified as Knowledge and Understanding criteria. These will examine and evaluate a student’s ability to </w:t>
+      </w:r>
+      <w:r>
+        <w:t>effectively state facts and define terms and concepts</w:t>
+      </w:r>
+      <w:r>
+        <w:t>. Analysis and synthesis of the information will not be assessed through these criteria.</w:t>
       </w:r>
     </w:p>
     <w:p/>
@@ -1717,38 +1919,60 @@
     <w:p/>
     <w:p>
       <w:pPr>
+        <w:pStyle w:val="Heading5"/>
         <w:rPr>
           <w:rFonts w:ascii="Times New Roman" w:hAnsi="Times New Roman" w:cs="Times New Roman"/>
-          <w:b/>
-          <w:bCs/>
           <w:color w:val="auto"/>
-        </w:rPr>
-      </w:pPr>
-      <w:r>
-        <w:rPr>
-          <w:b/>
-          <w:bCs/>
+          <w14:textFill>
+            <w14:solidFill>
+              <w14:srgbClr w14:val="000000">
+                <w14:lumMod w14:val="75000"/>
+              </w14:srgbClr>
+            </w14:solidFill>
+          </w14:textFill>
+        </w:rPr>
+      </w:pPr>
+      <w:r>
+        <w:rPr>
+          <w:color w:val="2F5496" w:themeColor="accent1" w:themeShade="BF"/>
         </w:rPr>
         <w:t>4-Point Criteria - Analysis and Synthesis and Expert Review</w:t>
       </w:r>
     </w:p>
     <w:p>
       <w:r>
-        <w:t xml:space="preserve">To show true mastery of your developing skills, students must show that they can go beyond simple repetition of the given tasks or an explanation of processes. Students will show their ability to show higher order thinking through analysis, evaluation, or the linking of multiple fields of learning to solve problems in novel ways. </w:t>
+        <w:t xml:space="preserve">To show true mastery of your developing skills, students must show that they can go beyond simple repetition of the given tasks or an explanation of processes. Students will </w:t>
+      </w:r>
+      <w:r>
+        <w:t>demonstrate</w:t>
+      </w:r>
+      <w:r>
+        <w:t xml:space="preserve"> their ability to show higher</w:t>
+      </w:r>
+      <w:r>
+        <w:t>-</w:t>
+      </w:r>
+      <w:r>
+        <w:t xml:space="preserve">order thinking through analysis, evaluation, or </w:t>
+      </w:r>
+      <w:r>
+        <w:t>linking</w:t>
+      </w:r>
+      <w:r>
+        <w:t xml:space="preserve"> multiple fields of learning to solve problems in novel ways. </w:t>
       </w:r>
     </w:p>
     <w:p/>
     <w:p>
       <w:pPr>
-        <w:rPr>
-          <w:b/>
-          <w:bCs/>
-        </w:rPr>
-      </w:pPr>
-      <w:r>
-        <w:rPr>
-          <w:b/>
-          <w:bCs/>
+        <w:pStyle w:val="Heading2"/>
+        <w:rPr>
+          <w:color w:val="2F5496" w:themeColor="accent1" w:themeShade="BF"/>
+        </w:rPr>
+      </w:pPr>
+      <w:r>
+        <w:rPr>
+          <w:color w:val="2F5496" w:themeColor="accent1" w:themeShade="BF"/>
         </w:rPr>
         <w:t>Analysis and Synthesis</w:t>
       </w:r>
@@ -1758,7 +1982,31 @@
         <w:t xml:space="preserve">Analysis and Synthesis components </w:t>
       </w:r>
       <w:r>
-        <w:t>evaluate a student’s ability to effectively review data and understandings and develop these into a coherent and relevant statement. Analysis refers to the generating of thoughts from interpreting the data, while synthesis refers to combining analysis of the data with other relevant information to develop an original and effective idea.</w:t>
+        <w:t>evaluate a student’s ability to effectively review data and understandings and develop these into a coherent and relevant statement. Analysis refers to the generating of thoughts from interpreting the data</w:t>
+      </w:r>
+      <w:r>
+        <w:t>. In contrast,</w:t>
+      </w:r>
+      <w:r>
+        <w:t xml:space="preserve"> synthesis </w:t>
+      </w:r>
+      <w:r>
+        <w:t>combines</w:t>
+      </w:r>
+      <w:r>
+        <w:t xml:space="preserve"> </w:t>
+      </w:r>
+      <w:r>
+        <w:t>experience from one area with other pertinent knowledge</w:t>
+      </w:r>
+      <w:r>
+        <w:t xml:space="preserve"> to develop an original and </w:t>
+      </w:r>
+      <w:r>
+        <w:t>compelling solution</w:t>
+      </w:r>
+      <w:r>
+        <w:t>.</w:t>
       </w:r>
     </w:p>
     <w:p/>
@@ -2100,7 +2348,19 @@
               <w:rPr>
                 <w:rStyle w:val="Emphasis"/>
               </w:rPr>
-              <w:t xml:space="preserve">Item is presented and explained. However, it </w:t>
+              <w:t>Evidence</w:t>
+            </w:r>
+            <w:r>
+              <w:rPr>
+                <w:rStyle w:val="Emphasis"/>
+              </w:rPr>
+              <w:t xml:space="preserve"> </w:t>
+            </w:r>
+            <w:r>
+              <w:rPr>
+                <w:rStyle w:val="Emphasis"/>
+              </w:rPr>
+              <w:t xml:space="preserve">is presented and explained. However, it </w:t>
             </w:r>
             <w:r>
               <w:rPr>
@@ -2124,7 +2384,23 @@
                 <w:b/>
                 <w:bCs/>
               </w:rPr>
-              <w:t xml:space="preserve"> evidence of higher order thinking</w:t>
+              <w:t xml:space="preserve"> evidence of higher</w:t>
+            </w:r>
+            <w:r>
+              <w:rPr>
+                <w:rStyle w:val="Emphasis"/>
+                <w:b/>
+                <w:bCs/>
+              </w:rPr>
+              <w:t>-</w:t>
+            </w:r>
+            <w:r>
+              <w:rPr>
+                <w:rStyle w:val="Emphasis"/>
+                <w:b/>
+                <w:bCs/>
+              </w:rPr>
+              <w:t>order thinking</w:t>
             </w:r>
             <w:r>
               <w:rPr>
@@ -2161,15 +2437,43 @@
               <w:rPr>
                 <w:rStyle w:val="Emphasis"/>
               </w:rPr>
-              <w:t xml:space="preserve">Item is presented and </w:t>
-            </w:r>
-            <w:r>
-              <w:rPr>
-                <w:rStyle w:val="Emphasis"/>
-                <w:b/>
-                <w:bCs/>
-              </w:rPr>
-              <w:t>shows appropriate evidence of higher order thinking</w:t>
+              <w:t>Evidence</w:t>
+            </w:r>
+            <w:r>
+              <w:rPr>
+                <w:rStyle w:val="Emphasis"/>
+              </w:rPr>
+              <w:t xml:space="preserve"> </w:t>
+            </w:r>
+            <w:r>
+              <w:rPr>
+                <w:rStyle w:val="Emphasis"/>
+              </w:rPr>
+              <w:t xml:space="preserve">is presented and </w:t>
+            </w:r>
+            <w:r>
+              <w:rPr>
+                <w:rStyle w:val="Emphasis"/>
+                <w:b/>
+                <w:bCs/>
+              </w:rPr>
+              <w:t>shows appropriate evidence of higher</w:t>
+            </w:r>
+            <w:r>
+              <w:rPr>
+                <w:rStyle w:val="Emphasis"/>
+                <w:b/>
+                <w:bCs/>
+              </w:rPr>
+              <w:t>-</w:t>
+            </w:r>
+            <w:r>
+              <w:rPr>
+                <w:rStyle w:val="Emphasis"/>
+                <w:b/>
+                <w:bCs/>
+              </w:rPr>
+              <w:t>order thinking</w:t>
             </w:r>
             <w:r>
               <w:rPr>
@@ -2199,15 +2503,43 @@
               <w:rPr>
                 <w:rStyle w:val="Emphasis"/>
               </w:rPr>
-              <w:t xml:space="preserve">Item is presented and </w:t>
-            </w:r>
-            <w:r>
-              <w:rPr>
-                <w:rStyle w:val="Emphasis"/>
-                <w:b/>
-                <w:bCs/>
-              </w:rPr>
-              <w:t>exceeds expectations for evidence of higher order thinking</w:t>
+              <w:t>Evidence</w:t>
+            </w:r>
+            <w:r>
+              <w:rPr>
+                <w:rStyle w:val="Emphasis"/>
+              </w:rPr>
+              <w:t xml:space="preserve"> </w:t>
+            </w:r>
+            <w:r>
+              <w:rPr>
+                <w:rStyle w:val="Emphasis"/>
+              </w:rPr>
+              <w:t xml:space="preserve">is presented and </w:t>
+            </w:r>
+            <w:r>
+              <w:rPr>
+                <w:rStyle w:val="Emphasis"/>
+                <w:b/>
+                <w:bCs/>
+              </w:rPr>
+              <w:t>exceeds expectations for evidence of higher</w:t>
+            </w:r>
+            <w:r>
+              <w:rPr>
+                <w:rStyle w:val="Emphasis"/>
+                <w:b/>
+                <w:bCs/>
+              </w:rPr>
+              <w:t>-</w:t>
+            </w:r>
+            <w:r>
+              <w:rPr>
+                <w:rStyle w:val="Emphasis"/>
+                <w:b/>
+                <w:bCs/>
+              </w:rPr>
+              <w:t>order thinking</w:t>
             </w:r>
             <w:r>
               <w:rPr>
@@ -2257,7 +2589,19 @@
               <w:rPr>
                 <w:rStyle w:val="Emphasis"/>
               </w:rPr>
-              <w:t xml:space="preserve">Item is presented and shows appropriate evidence of higher order thinking such as analysis, evaluation, or synthesis and </w:t>
+              <w:t>Item is presented and shows appropriate evidence of higher</w:t>
+            </w:r>
+            <w:r>
+              <w:rPr>
+                <w:rStyle w:val="Emphasis"/>
+              </w:rPr>
+              <w:t>-</w:t>
+            </w:r>
+            <w:r>
+              <w:rPr>
+                <w:rStyle w:val="Emphasis"/>
+              </w:rPr>
+              <w:t xml:space="preserve">order thinking such as analysis, evaluation, or synthesis and </w:t>
             </w:r>
             <w:r>
               <w:rPr>
@@ -2287,7 +2631,7 @@
               <w:rPr>
                 <w:rStyle w:val="Emphasis"/>
               </w:rPr>
-              <w:t xml:space="preserve">, </w:t>
+              <w:t xml:space="preserve"> </w:t>
             </w:r>
             <w:r>
               <w:rPr>
@@ -2299,7 +2643,14 @@
               <w:rPr>
                 <w:rStyle w:val="Emphasis"/>
               </w:rPr>
-              <w:t xml:space="preserve"> understanding of the selected mastery. </w:t>
+              <w:t xml:space="preserve"> </w:t>
+            </w:r>
+            <w:r>
+              <w:rPr>
+                <w:rStyle w:val="Emphasis"/>
+              </w:rPr>
+              <w:lastRenderedPageBreak/>
+              <w:t xml:space="preserve">understanding of the selected mastery. </w:t>
             </w:r>
           </w:p>
           <w:p>
@@ -2337,15 +2688,44 @@
               <w:rPr>
                 <w:rStyle w:val="Emphasis"/>
               </w:rPr>
-              <w:t xml:space="preserve">Item is presented and </w:t>
-            </w:r>
-            <w:r>
-              <w:rPr>
-                <w:rStyle w:val="Emphasis"/>
-                <w:b/>
-                <w:bCs/>
-              </w:rPr>
-              <w:t>exceeds expectations for evidence of higher order thinking</w:t>
+              <w:lastRenderedPageBreak/>
+              <w:t>Evidence</w:t>
+            </w:r>
+            <w:r>
+              <w:rPr>
+                <w:rStyle w:val="Emphasis"/>
+              </w:rPr>
+              <w:t xml:space="preserve"> </w:t>
+            </w:r>
+            <w:r>
+              <w:rPr>
+                <w:rStyle w:val="Emphasis"/>
+              </w:rPr>
+              <w:t xml:space="preserve">is presented and </w:t>
+            </w:r>
+            <w:r>
+              <w:rPr>
+                <w:rStyle w:val="Emphasis"/>
+                <w:b/>
+                <w:bCs/>
+              </w:rPr>
+              <w:t>exceeds expectations for evidence of higher</w:t>
+            </w:r>
+            <w:r>
+              <w:rPr>
+                <w:rStyle w:val="Emphasis"/>
+                <w:b/>
+                <w:bCs/>
+              </w:rPr>
+              <w:t>-</w:t>
+            </w:r>
+            <w:r>
+              <w:rPr>
+                <w:rStyle w:val="Emphasis"/>
+                <w:b/>
+                <w:bCs/>
+              </w:rPr>
+              <w:t>order thinking</w:t>
             </w:r>
             <w:r>
               <w:rPr>
@@ -2381,7 +2761,7 @@
               <w:rPr>
                 <w:rStyle w:val="Emphasis"/>
               </w:rPr>
-              <w:t xml:space="preserve">, </w:t>
+              <w:t xml:space="preserve"> </w:t>
             </w:r>
             <w:r>
               <w:rPr>
@@ -2409,34 +2789,59 @@
     <w:p/>
     <w:p>
       <w:pPr>
+        <w:pStyle w:val="Heading5"/>
         <w:rPr>
           <w:rFonts w:ascii="Times New Roman" w:hAnsi="Times New Roman" w:cs="Times New Roman"/>
-          <w:b/>
-          <w:bCs/>
           <w:color w:val="auto"/>
-        </w:rPr>
-      </w:pPr>
-      <w:r>
-        <w:rPr>
-          <w:b/>
-          <w:bCs/>
+          <w14:textFill>
+            <w14:solidFill>
+              <w14:srgbClr w14:val="000000">
+                <w14:lumMod w14:val="75000"/>
+              </w14:srgbClr>
+            </w14:solidFill>
+          </w14:textFill>
+        </w:rPr>
+      </w:pPr>
+      <w:r>
+        <w:rPr>
+          <w:color w:val="2F5496" w:themeColor="accent1" w:themeShade="BF"/>
         </w:rPr>
         <w:t>Expert Review</w:t>
       </w:r>
     </w:p>
     <w:p>
-      <w:pPr>
-        <w:rPr>
-          <w:rFonts w:ascii="Times New Roman" w:hAnsi="Times New Roman" w:cs="Times New Roman"/>
-          <w:color w:val="auto"/>
-        </w:rPr>
-      </w:pPr>
-      <w:r>
-        <w:lastRenderedPageBreak/>
-        <w:t xml:space="preserve">Expert Reviews evaluate a student’s ability to build solutions using the skills that have been taught during the semester. </w:t>
-      </w:r>
-      <w:r>
-        <w:t>Criteria assessed as 4-Points are classified as Analysis and Synthesis criteria. These will examine and evaluate a student’s ability to effectively review data and understandings and develop these into a coherent and relevant statement. Analysis refers to the generating of thoughts from interpreting the data, while synthesis refers to combining analysis of the data with other relevant information to develop an original and effective idea.</w:t>
+      <w:r>
+        <w:t xml:space="preserve">Expert Reviews evaluate a student’s ability to build solutions using the skills taught during the semester. </w:t>
+      </w:r>
+      <w:r>
+        <w:t>Criteria assessed as 4-Points are classified as Analysis and Synthesis criteria. These will examine and evaluate a student’s ability to effectively review data and understandings and develop these into a coherent and relevant statement. Analysis refers to the generating of thoughts from interpreting the data</w:t>
+      </w:r>
+      <w:r>
+        <w:t xml:space="preserve">. </w:t>
+      </w:r>
+      <w:r>
+        <w:t>In contrast,</w:t>
+      </w:r>
+      <w:r>
+        <w:t xml:space="preserve"> synthesis </w:t>
+      </w:r>
+      <w:r>
+        <w:t>combines</w:t>
+      </w:r>
+      <w:r>
+        <w:t xml:space="preserve"> </w:t>
+      </w:r>
+      <w:r>
+        <w:t>experience from one area with other pertinent knowledge</w:t>
+      </w:r>
+      <w:r>
+        <w:t xml:space="preserve"> to develop an original and </w:t>
+      </w:r>
+      <w:r>
+        <w:t>compelling solution</w:t>
+      </w:r>
+      <w:r>
+        <w:t>.</w:t>
       </w:r>
     </w:p>
     <w:p/>
@@ -2452,10 +2857,10 @@
         <w:tblLook w:val="04A0" w:firstRow="1" w:lastRow="0" w:firstColumn="1" w:lastColumn="0" w:noHBand="0" w:noVBand="1"/>
       </w:tblPr>
       <w:tblGrid>
-        <w:gridCol w:w="910"/>
-        <w:gridCol w:w="1229"/>
-        <w:gridCol w:w="1814"/>
-        <w:gridCol w:w="1706"/>
+        <w:gridCol w:w="909"/>
+        <w:gridCol w:w="1230"/>
+        <w:gridCol w:w="1794"/>
+        <w:gridCol w:w="1726"/>
         <w:gridCol w:w="1529"/>
         <w:gridCol w:w="2083"/>
       </w:tblGrid>
@@ -2770,31 +3175,35 @@
               <w:rPr>
                 <w:rStyle w:val="Emphasis"/>
               </w:rPr>
-              <w:t xml:space="preserve">Item is presented and broadly solves the problem. However, upon review, it </w:t>
-            </w:r>
-            <w:r>
-              <w:rPr>
-                <w:rStyle w:val="Emphasis"/>
-                <w:b/>
-                <w:bCs/>
-              </w:rPr>
-              <w:t xml:space="preserve">does not show </w:t>
-            </w:r>
-            <w:r>
-              <w:rPr>
-                <w:rStyle w:val="Emphasis"/>
-                <w:b/>
-                <w:bCs/>
-              </w:rPr>
-              <w:t xml:space="preserve">enough </w:t>
-            </w:r>
-            <w:r>
-              <w:rPr>
-                <w:rStyle w:val="Emphasis"/>
-                <w:b/>
-                <w:bCs/>
-              </w:rPr>
-              <w:t>evidence of appropriate mastery</w:t>
+              <w:t>Evidence</w:t>
+            </w:r>
+            <w:r>
+              <w:rPr>
+                <w:rStyle w:val="Emphasis"/>
+              </w:rPr>
+              <w:t xml:space="preserve"> is presented and broadly solves the problem. However</w:t>
+            </w:r>
+            <w:r>
+              <w:rPr>
+                <w:rStyle w:val="Emphasis"/>
+                <w:b/>
+                <w:bCs/>
+              </w:rPr>
+              <w:t xml:space="preserve">, </w:t>
+            </w:r>
+            <w:r>
+              <w:rPr>
+                <w:rStyle w:val="Emphasis"/>
+                <w:b/>
+                <w:bCs/>
+              </w:rPr>
+              <w:t>the evidence does not show appropriate mastery</w:t>
+            </w:r>
+            <w:r>
+              <w:rPr>
+                <w:rStyle w:val="Emphasis"/>
+              </w:rPr>
+              <w:t xml:space="preserve"> upon review</w:t>
             </w:r>
             <w:r>
               <w:rPr>
@@ -2831,7 +3240,19 @@
               <w:rPr>
                 <w:rStyle w:val="Emphasis"/>
               </w:rPr>
-              <w:t xml:space="preserve">Item is presented and broadly solves the problem. On review, it </w:t>
+              <w:t>Evidence</w:t>
+            </w:r>
+            <w:r>
+              <w:rPr>
+                <w:rStyle w:val="Emphasis"/>
+              </w:rPr>
+              <w:t xml:space="preserve"> </w:t>
+            </w:r>
+            <w:r>
+              <w:rPr>
+                <w:rStyle w:val="Emphasis"/>
+              </w:rPr>
+              <w:t xml:space="preserve">is presented and broadly solves the problem. On review, it </w:t>
             </w:r>
             <w:r>
               <w:rPr>
@@ -2885,7 +3306,19 @@
               <w:rPr>
                 <w:rStyle w:val="Emphasis"/>
               </w:rPr>
-              <w:t xml:space="preserve">Item is presented and solves the specific problem. On review, the evidence </w:t>
+              <w:t>Evidence</w:t>
+            </w:r>
+            <w:r>
+              <w:rPr>
+                <w:rStyle w:val="Emphasis"/>
+              </w:rPr>
+              <w:t xml:space="preserve"> </w:t>
+            </w:r>
+            <w:r>
+              <w:rPr>
+                <w:rStyle w:val="Emphasis"/>
+              </w:rPr>
+              <w:t xml:space="preserve">is presented and solves the specific problem. On review, the evidence </w:t>
             </w:r>
             <w:r>
               <w:rPr>
@@ -3014,7 +3447,19 @@
               <w:rPr>
                 <w:rStyle w:val="Emphasis"/>
               </w:rPr>
-              <w:t xml:space="preserve">Item is presented and solves the specific problem. On review, </w:t>
+              <w:t>Evidence</w:t>
+            </w:r>
+            <w:r>
+              <w:rPr>
+                <w:rStyle w:val="Emphasis"/>
+              </w:rPr>
+              <w:t xml:space="preserve"> </w:t>
+            </w:r>
+            <w:r>
+              <w:rPr>
+                <w:rStyle w:val="Emphasis"/>
+              </w:rPr>
+              <w:t xml:space="preserve">is presented and solves the specific problem. On review, </w:t>
             </w:r>
             <w:r>
               <w:rPr>
@@ -3036,13 +3481,41 @@
                 <w:b/>
                 <w:bCs/>
               </w:rPr>
-              <w:t>done so in a well-constructed or design method</w:t>
-            </w:r>
-            <w:r>
-              <w:rPr>
-                <w:rStyle w:val="Emphasis"/>
-              </w:rPr>
-              <w:t xml:space="preserve"> that clearly shows higher levels of </w:t>
+              <w:t>done so in a well-constructed or design</w:t>
+            </w:r>
+            <w:r>
+              <w:rPr>
+                <w:rStyle w:val="Emphasis"/>
+                <w:b/>
+                <w:bCs/>
+              </w:rPr>
+              <w:t>ed</w:t>
+            </w:r>
+            <w:r>
+              <w:rPr>
+                <w:rStyle w:val="Emphasis"/>
+                <w:b/>
+                <w:bCs/>
+              </w:rPr>
+              <w:t xml:space="preserve"> method</w:t>
+            </w:r>
+            <w:r>
+              <w:rPr>
+                <w:rStyle w:val="Emphasis"/>
+              </w:rPr>
+              <w:t xml:space="preserve"> that clearly </w:t>
+            </w:r>
+            <w:r>
+              <w:rPr>
+                <w:rStyle w:val="Emphasis"/>
+              </w:rPr>
+              <w:t>indicate</w:t>
+            </w:r>
+            <w:r>
+              <w:rPr>
+                <w:rStyle w:val="Emphasis"/>
+              </w:rPr>
+              <w:t xml:space="preserve">s higher levels of </w:t>
             </w:r>
             <w:r>
               <w:rPr>
@@ -3057,17 +3530,22 @@
     <w:p/>
     <w:p>
       <w:pPr>
+        <w:pStyle w:val="Heading5"/>
         <w:rPr>
           <w:rFonts w:ascii="Times New Roman" w:hAnsi="Times New Roman" w:cs="Times New Roman"/>
-          <w:b/>
-          <w:bCs/>
           <w:color w:val="auto"/>
-        </w:rPr>
-      </w:pPr>
-      <w:r>
-        <w:rPr>
-          <w:b/>
-          <w:bCs/>
+          <w14:textFill>
+            <w14:solidFill>
+              <w14:srgbClr w14:val="000000">
+                <w14:lumMod w14:val="75000"/>
+              </w14:srgbClr>
+            </w14:solidFill>
+          </w14:textFill>
+        </w:rPr>
+      </w:pPr>
+      <w:r>
+        <w:rPr>
+          <w:color w:val="2F5496" w:themeColor="accent1" w:themeShade="BF"/>
         </w:rPr>
         <w:t>Multiplier</w:t>
       </w:r>
@@ -3101,15 +3579,14 @@
     </w:p>
     <w:p>
       <w:pPr>
-        <w:rPr>
-          <w:b/>
-          <w:bCs/>
-        </w:rPr>
-      </w:pPr>
-      <w:r>
-        <w:rPr>
-          <w:b/>
-          <w:bCs/>
+        <w:pStyle w:val="Heading2"/>
+        <w:rPr>
+          <w:color w:val="2F5496" w:themeColor="accent1" w:themeShade="BF"/>
+        </w:rPr>
+      </w:pPr>
+      <w:r>
+        <w:rPr>
+          <w:color w:val="2F5496" w:themeColor="accent1" w:themeShade="BF"/>
         </w:rPr>
         <w:lastRenderedPageBreak/>
         <w:t>Achievement Standards: </w:t>
@@ -3143,23 +3620,53 @@
     </w:p>
     <w:p>
       <w:pPr>
-        <w:pStyle w:val="Heading5"/>
-      </w:pPr>
-      <w:r>
+        <w:pStyle w:val="Heading2"/>
+        <w:rPr>
+          <w:color w:val="2F5496" w:themeColor="accent1" w:themeShade="BF"/>
+        </w:rPr>
+      </w:pPr>
+      <w:r>
+        <w:rPr>
+          <w:color w:val="2F5496" w:themeColor="accent1" w:themeShade="BF"/>
+        </w:rPr>
         <w:lastRenderedPageBreak/>
-        <w:t xml:space="preserve">Evidence of higher order learning: </w:t>
+        <w:t>Evidence of higher</w:t>
+      </w:r>
+      <w:r>
+        <w:rPr>
+          <w:color w:val="2F5496" w:themeColor="accent1" w:themeShade="BF"/>
+        </w:rPr>
+        <w:t>-</w:t>
+      </w:r>
+      <w:r>
+        <w:rPr>
+          <w:color w:val="2F5496" w:themeColor="accent1" w:themeShade="BF"/>
+        </w:rPr>
+        <w:t xml:space="preserve">order learning: </w:t>
       </w:r>
     </w:p>
     <w:p/>
     <w:p>
       <w:r>
-        <w:t xml:space="preserve">What is it that I mean by “higher order thinking”? </w:t>
+        <w:t>What is it that I mean by “higher</w:t>
+      </w:r>
+      <w:r>
+        <w:t>-</w:t>
+      </w:r>
+      <w:r>
+        <w:t xml:space="preserve">order thinking”? </w:t>
       </w:r>
     </w:p>
     <w:p/>
     <w:p>
       <w:r>
-        <w:t xml:space="preserve">It means I want you to go beyond just replicating what we do in class. I want you to dig into your brain and understand why you did something, what about it was great, what could be improved. </w:t>
+        <w:t xml:space="preserve">It means I want you to go beyond replicating what we do in class. I want you to dig into your brain and understand why you did something, what about it was great, </w:t>
+      </w:r>
+      <w:r>
+        <w:t xml:space="preserve">and </w:t>
+      </w:r>
+      <w:r>
+        <w:t xml:space="preserve">what could be improved. </w:t>
       </w:r>
     </w:p>
     <w:p/>
@@ -3316,19 +3823,31 @@
         <w:rPr>
           <w:bdr w:val="none" w:sz="0" w:space="0" w:color="auto" w:frame="1"/>
         </w:rPr>
+        <w:instrText xml:space="preserve"> INCLUDEPICTURE  "https://lh3.googleusercontent.com/UvTN07xKpiWvGslWdEcQU5ZKpoYDQ97wL2qTq0Et6rurreTYpAIPBZdWPIKeZlH5KZ3XvsryHCEfgcX3SMdiM_ZZABWk94ICJnZ84sFz3cilDnoJ-LHK5kablj7yxX3uCNI0QF0" \* MERGEFORMATINET </w:instrText>
+      </w:r>
+      <w:r>
+        <w:rPr>
+          <w:bdr w:val="none" w:sz="0" w:space="0" w:color="auto" w:frame="1"/>
+        </w:rPr>
+        <w:fldChar w:fldCharType="separate"/>
+      </w:r>
+      <w:r>
+        <w:rPr>
+          <w:bdr w:val="none" w:sz="0" w:space="0" w:color="auto" w:frame="1"/>
+        </w:rPr>
+        <w:fldChar w:fldCharType="begin"/>
+      </w:r>
+      <w:r>
+        <w:rPr>
+          <w:bdr w:val="none" w:sz="0" w:space="0" w:color="auto" w:frame="1"/>
+        </w:rPr>
         <w:instrText xml:space="preserve"> </w:instrText>
       </w:r>
       <w:r>
         <w:rPr>
           <w:bdr w:val="none" w:sz="0" w:space="0" w:color="auto" w:frame="1"/>
         </w:rPr>
-        <w:instrText xml:space="preserve">INCLUDEPICTURE  </w:instrText>
-      </w:r>
-      <w:r>
-        <w:rPr>
-          <w:bdr w:val="none" w:sz="0" w:space="0" w:color="auto" w:frame="1"/>
-        </w:rPr>
-        <w:instrText>"https://lh3.googleusercontent.com/UvTN07xKpiWvGslWdEcQU5ZKpoYDQ97wL2qTq0Et6rurreTYpAIPBZdWPIKeZlH5KZ3XvsryHCEfgcX3SMdiM_ZZABWk94ICJnZ84sFz3cilDnoJ-LHK5kablj7yxX3uCNI0QF0" \* MERGEFORMATINET</w:instrText>
+        <w:instrText>INCLUDEPICTURE  "https://lh3.googleusercontent.com/UvTN07xKpiWvGslWdEcQU5ZKpoYDQ97wL2qTq0Et6rurreTYpAIPBZdWPIKeZlH5KZ3XvsryHCEfgcX3SMdiM_ZZABWk94ICJnZ84sFz3cilDnoJ-LHK5kablj7yxX3uCNI0QF0" \* MERGEFORMATINET</w:instrText>
       </w:r>
       <w:r>
         <w:rPr>
@@ -3419,6 +3938,12 @@
         </w:rPr>
         <w:fldChar w:fldCharType="end"/>
       </w:r>
+      <w:r>
+        <w:rPr>
+          <w:bdr w:val="none" w:sz="0" w:space="0" w:color="auto" w:frame="1"/>
+        </w:rPr>
+        <w:fldChar w:fldCharType="end"/>
+      </w:r>
     </w:p>
     <w:p/>
     <w:p/>
@@ -3427,8 +3952,14 @@
     <w:p>
       <w:pPr>
         <w:pStyle w:val="Heading2"/>
-      </w:pPr>
-      <w:r>
+        <w:rPr>
+          <w:color w:val="2F5496" w:themeColor="accent1" w:themeShade="BF"/>
+        </w:rPr>
+      </w:pPr>
+      <w:r>
+        <w:rPr>
+          <w:color w:val="2F5496" w:themeColor="accent1" w:themeShade="BF"/>
+        </w:rPr>
         <w:br w:type="page"/>
       </w:r>
     </w:p>
@@ -3441,500 +3972,6 @@
         <w:t>{{p rubric}}</w:t>
       </w:r>
     </w:p>
-    <w:p/>
-    <w:p/>
-    <w:p/>
-    <w:p/>
-    <w:p/>
-    <w:p/>
-    <w:p/>
-    <w:p>
-      <w:pPr>
-        <w:pStyle w:val="Heading2"/>
-      </w:pPr>
-      <w:r>
-        <w:t xml:space="preserve">VET Competencies </w:t>
-      </w:r>
-    </w:p>
-    <w:p/>
-    <w:tbl>
-      <w:tblPr>
-        <w:tblW w:w="10916" w:type="dxa"/>
-        <w:tblInd w:w="-996" w:type="dxa"/>
-        <w:tblCellMar>
-          <w:top w:w="15" w:type="dxa"/>
-          <w:left w:w="15" w:type="dxa"/>
-          <w:bottom w:w="15" w:type="dxa"/>
-          <w:right w:w="15" w:type="dxa"/>
-        </w:tblCellMar>
-        <w:tblLook w:val="04A0" w:firstRow="1" w:lastRow="0" w:firstColumn="1" w:lastColumn="0" w:noHBand="0" w:noVBand="1"/>
-      </w:tblPr>
-      <w:tblGrid>
-        <w:gridCol w:w="739"/>
-        <w:gridCol w:w="1608"/>
-        <w:gridCol w:w="3638"/>
-        <w:gridCol w:w="4931"/>
-      </w:tblGrid>
-      <w:tr>
-        <w:trPr>
-          <w:trHeight w:val="300"/>
-        </w:trPr>
-        <w:tc>
-          <w:tcPr>
-            <w:tcW w:w="739" w:type="dxa"/>
-            <w:tcBorders>
-              <w:top w:val="single" w:sz="6" w:space="0" w:color="000000"/>
-              <w:left w:val="single" w:sz="2" w:space="0" w:color="000000"/>
-              <w:bottom w:val="single" w:sz="6" w:space="0" w:color="000000"/>
-              <w:right w:val="single" w:sz="2" w:space="0" w:color="000000"/>
-            </w:tcBorders>
-            <w:shd w:val="clear" w:color="auto" w:fill="D9D9D9"/>
-            <w:tcMar>
-              <w:top w:w="0" w:type="dxa"/>
-              <w:left w:w="0" w:type="dxa"/>
-              <w:bottom w:w="0" w:type="dxa"/>
-              <w:right w:w="0" w:type="dxa"/>
-            </w:tcMar>
-            <w:vAlign w:val="center"/>
-            <w:hideMark/>
-          </w:tcPr>
-          <w:p>
-            <w:r>
-              <w:t>Result</w:t>
-            </w:r>
-          </w:p>
-        </w:tc>
-        <w:tc>
-          <w:tcPr>
-            <w:tcW w:w="5246" w:type="dxa"/>
-            <w:gridSpan w:val="2"/>
-            <w:tcBorders>
-              <w:top w:val="single" w:sz="6" w:space="0" w:color="000000"/>
-              <w:left w:val="single" w:sz="2" w:space="0" w:color="000000"/>
-              <w:bottom w:val="single" w:sz="6" w:space="0" w:color="000000"/>
-              <w:right w:val="single" w:sz="2" w:space="0" w:color="000000"/>
-            </w:tcBorders>
-            <w:shd w:val="clear" w:color="auto" w:fill="D9D9D9"/>
-            <w:tcMar>
-              <w:top w:w="0" w:type="dxa"/>
-              <w:left w:w="60" w:type="dxa"/>
-              <w:bottom w:w="0" w:type="dxa"/>
-              <w:right w:w="0" w:type="dxa"/>
-            </w:tcMar>
-            <w:vAlign w:val="center"/>
-            <w:hideMark/>
-          </w:tcPr>
-          <w:p>
-            <w:r>
-              <w:t>Vocational competencies assessed via this task</w:t>
-            </w:r>
-          </w:p>
-        </w:tc>
-        <w:tc>
-          <w:tcPr>
-            <w:tcW w:w="4931" w:type="dxa"/>
-            <w:tcBorders>
-              <w:top w:val="single" w:sz="6" w:space="0" w:color="000000"/>
-              <w:left w:val="single" w:sz="2" w:space="0" w:color="000000"/>
-              <w:bottom w:val="single" w:sz="6" w:space="0" w:color="000000"/>
-              <w:right w:val="single" w:sz="2" w:space="0" w:color="000000"/>
-            </w:tcBorders>
-            <w:shd w:val="clear" w:color="auto" w:fill="D9D9D9"/>
-            <w:tcMar>
-              <w:top w:w="0" w:type="dxa"/>
-              <w:left w:w="60" w:type="dxa"/>
-              <w:bottom w:w="0" w:type="dxa"/>
-              <w:right w:w="60" w:type="dxa"/>
-            </w:tcMar>
-            <w:vAlign w:val="center"/>
-            <w:hideMark/>
-          </w:tcPr>
-          <w:p>
-            <w:r>
-              <w:t>Aspect of task addressing competency</w:t>
-            </w:r>
-          </w:p>
-        </w:tc>
-      </w:tr>
-      <w:tr>
-        <w:trPr>
-          <w:trHeight w:val="300"/>
-        </w:trPr>
-        <w:tc>
-          <w:tcPr>
-            <w:tcW w:w="739" w:type="dxa"/>
-            <w:tcBorders>
-              <w:top w:val="single" w:sz="6" w:space="0" w:color="000000"/>
-              <w:left w:val="single" w:sz="2" w:space="0" w:color="000000"/>
-              <w:bottom w:val="single" w:sz="6" w:space="0" w:color="808080"/>
-              <w:right w:val="single" w:sz="6" w:space="0" w:color="808080"/>
-            </w:tcBorders>
-            <w:tcMar>
-              <w:top w:w="0" w:type="dxa"/>
-              <w:left w:w="0" w:type="dxa"/>
-              <w:bottom w:w="0" w:type="dxa"/>
-              <w:right w:w="0" w:type="dxa"/>
-            </w:tcMar>
-            <w:vAlign w:val="center"/>
-            <w:hideMark/>
-          </w:tcPr>
-          <w:p>
-            <w:pPr>
-              <w:rPr>
-                <w:highlight w:val="yellow"/>
-              </w:rPr>
-            </w:pPr>
-          </w:p>
-        </w:tc>
-        <w:tc>
-          <w:tcPr>
-            <w:tcW w:w="1608" w:type="dxa"/>
-            <w:tcBorders>
-              <w:top w:val="single" w:sz="6" w:space="0" w:color="000000"/>
-              <w:left w:val="single" w:sz="6" w:space="0" w:color="808080"/>
-              <w:bottom w:val="single" w:sz="6" w:space="0" w:color="808080"/>
-              <w:right w:val="single" w:sz="2" w:space="0" w:color="000000"/>
-            </w:tcBorders>
-            <w:tcMar>
-              <w:top w:w="0" w:type="dxa"/>
-              <w:left w:w="60" w:type="dxa"/>
-              <w:bottom w:w="0" w:type="dxa"/>
-              <w:right w:w="0" w:type="dxa"/>
-            </w:tcMar>
-            <w:hideMark/>
-          </w:tcPr>
-          <w:p>
-            <w:pPr>
-              <w:rPr>
-                <w:highlight w:val="yellow"/>
-              </w:rPr>
-            </w:pPr>
-            <w:r>
-              <w:rPr>
-                <w:highlight w:val="yellow"/>
-              </w:rPr>
-              <w:t xml:space="preserve">BSBOHS201A </w:t>
-            </w:r>
-          </w:p>
-        </w:tc>
-        <w:tc>
-          <w:tcPr>
-            <w:tcW w:w="3638" w:type="dxa"/>
-            <w:tcBorders>
-              <w:top w:val="single" w:sz="6" w:space="0" w:color="000000"/>
-              <w:left w:val="single" w:sz="2" w:space="0" w:color="000000"/>
-              <w:bottom w:val="single" w:sz="6" w:space="0" w:color="808080"/>
-              <w:right w:val="single" w:sz="6" w:space="0" w:color="808080"/>
-            </w:tcBorders>
-            <w:tcMar>
-              <w:top w:w="0" w:type="dxa"/>
-              <w:left w:w="60" w:type="dxa"/>
-              <w:bottom w:w="0" w:type="dxa"/>
-              <w:right w:w="0" w:type="dxa"/>
-            </w:tcMar>
-            <w:hideMark/>
-          </w:tcPr>
-          <w:p>
-            <w:pPr>
-              <w:rPr>
-                <w:highlight w:val="yellow"/>
-              </w:rPr>
-            </w:pPr>
-            <w:r>
-              <w:rPr>
-                <w:highlight w:val="yellow"/>
-              </w:rPr>
-              <w:t>Participate in OHS processes</w:t>
-            </w:r>
-          </w:p>
-        </w:tc>
-        <w:tc>
-          <w:tcPr>
-            <w:tcW w:w="4931" w:type="dxa"/>
-            <w:tcBorders>
-              <w:top w:val="single" w:sz="6" w:space="0" w:color="000000"/>
-              <w:left w:val="single" w:sz="6" w:space="0" w:color="808080"/>
-              <w:bottom w:val="single" w:sz="6" w:space="0" w:color="808080"/>
-              <w:right w:val="single" w:sz="2" w:space="0" w:color="000000"/>
-            </w:tcBorders>
-            <w:tcMar>
-              <w:top w:w="0" w:type="dxa"/>
-              <w:left w:w="60" w:type="dxa"/>
-              <w:bottom w:w="0" w:type="dxa"/>
-              <w:right w:w="60" w:type="dxa"/>
-            </w:tcMar>
-            <w:vAlign w:val="center"/>
-            <w:hideMark/>
-          </w:tcPr>
-          <w:p>
-            <w:pPr>
-              <w:rPr>
-                <w:highlight w:val="yellow"/>
-              </w:rPr>
-            </w:pPr>
-            <w:r>
-              <w:rPr>
-                <w:highlight w:val="yellow"/>
-              </w:rPr>
-              <w:t>Proper use of equipment &amp; evacuation drills</w:t>
-            </w:r>
-          </w:p>
-        </w:tc>
-      </w:tr>
-      <w:tr>
-        <w:trPr>
-          <w:trHeight w:val="300"/>
-        </w:trPr>
-        <w:tc>
-          <w:tcPr>
-            <w:tcW w:w="739" w:type="dxa"/>
-            <w:tcBorders>
-              <w:top w:val="single" w:sz="6" w:space="0" w:color="808080"/>
-              <w:left w:val="single" w:sz="2" w:space="0" w:color="000000"/>
-              <w:bottom w:val="single" w:sz="6" w:space="0" w:color="808080"/>
-              <w:right w:val="single" w:sz="6" w:space="0" w:color="808080"/>
-            </w:tcBorders>
-            <w:tcMar>
-              <w:top w:w="0" w:type="dxa"/>
-              <w:left w:w="0" w:type="dxa"/>
-              <w:bottom w:w="0" w:type="dxa"/>
-              <w:right w:w="0" w:type="dxa"/>
-            </w:tcMar>
-            <w:vAlign w:val="center"/>
-            <w:hideMark/>
-          </w:tcPr>
-          <w:p>
-            <w:pPr>
-              <w:rPr>
-                <w:highlight w:val="yellow"/>
-              </w:rPr>
-            </w:pPr>
-          </w:p>
-        </w:tc>
-        <w:tc>
-          <w:tcPr>
-            <w:tcW w:w="1608" w:type="dxa"/>
-            <w:tcBorders>
-              <w:top w:val="single" w:sz="6" w:space="0" w:color="808080"/>
-              <w:left w:val="single" w:sz="6" w:space="0" w:color="808080"/>
-              <w:bottom w:val="single" w:sz="6" w:space="0" w:color="808080"/>
-              <w:right w:val="single" w:sz="2" w:space="0" w:color="000000"/>
-            </w:tcBorders>
-            <w:tcMar>
-              <w:top w:w="0" w:type="dxa"/>
-              <w:left w:w="60" w:type="dxa"/>
-              <w:bottom w:w="0" w:type="dxa"/>
-              <w:right w:w="0" w:type="dxa"/>
-            </w:tcMar>
-            <w:hideMark/>
-          </w:tcPr>
-          <w:p>
-            <w:pPr>
-              <w:rPr>
-                <w:highlight w:val="yellow"/>
-              </w:rPr>
-            </w:pPr>
-            <w:r>
-              <w:rPr>
-                <w:highlight w:val="yellow"/>
-              </w:rPr>
-              <w:t>ICAICT202A</w:t>
-            </w:r>
-          </w:p>
-        </w:tc>
-        <w:tc>
-          <w:tcPr>
-            <w:tcW w:w="3638" w:type="dxa"/>
-            <w:tcBorders>
-              <w:top w:val="single" w:sz="6" w:space="0" w:color="808080"/>
-              <w:left w:val="single" w:sz="2" w:space="0" w:color="000000"/>
-              <w:bottom w:val="single" w:sz="6" w:space="0" w:color="808080"/>
-              <w:right w:val="single" w:sz="6" w:space="0" w:color="808080"/>
-            </w:tcBorders>
-            <w:tcMar>
-              <w:top w:w="0" w:type="dxa"/>
-              <w:left w:w="60" w:type="dxa"/>
-              <w:bottom w:w="0" w:type="dxa"/>
-              <w:right w:w="0" w:type="dxa"/>
-            </w:tcMar>
-            <w:hideMark/>
-          </w:tcPr>
-          <w:p>
-            <w:pPr>
-              <w:rPr>
-                <w:highlight w:val="yellow"/>
-              </w:rPr>
-            </w:pPr>
-            <w:r>
-              <w:rPr>
-                <w:highlight w:val="yellow"/>
-              </w:rPr>
-              <w:t>Work and communicate effectively in an IT environment</w:t>
-            </w:r>
-          </w:p>
-        </w:tc>
-        <w:tc>
-          <w:tcPr>
-            <w:tcW w:w="4931" w:type="dxa"/>
-            <w:tcBorders>
-              <w:top w:val="single" w:sz="6" w:space="0" w:color="808080"/>
-              <w:left w:val="single" w:sz="6" w:space="0" w:color="808080"/>
-              <w:bottom w:val="single" w:sz="6" w:space="0" w:color="808080"/>
-              <w:right w:val="single" w:sz="2" w:space="0" w:color="000000"/>
-            </w:tcBorders>
-            <w:tcMar>
-              <w:top w:w="0" w:type="dxa"/>
-              <w:left w:w="60" w:type="dxa"/>
-              <w:bottom w:w="0" w:type="dxa"/>
-              <w:right w:w="60" w:type="dxa"/>
-            </w:tcMar>
-            <w:vAlign w:val="center"/>
-            <w:hideMark/>
-          </w:tcPr>
-          <w:p>
-            <w:pPr>
-              <w:rPr>
-                <w:highlight w:val="yellow"/>
-              </w:rPr>
-            </w:pPr>
-            <w:r>
-              <w:rPr>
-                <w:highlight w:val="yellow"/>
-              </w:rPr>
-              <w:t>Researching, creating, printing &amp; submitting of Research Report</w:t>
-            </w:r>
-          </w:p>
-        </w:tc>
-      </w:tr>
-      <w:tr>
-        <w:trPr>
-          <w:trHeight w:val="300"/>
-        </w:trPr>
-        <w:tc>
-          <w:tcPr>
-            <w:tcW w:w="739" w:type="dxa"/>
-            <w:tcBorders>
-              <w:top w:val="single" w:sz="6" w:space="0" w:color="808080"/>
-              <w:left w:val="single" w:sz="2" w:space="0" w:color="000000"/>
-              <w:bottom w:val="single" w:sz="6" w:space="0" w:color="808080"/>
-              <w:right w:val="single" w:sz="6" w:space="0" w:color="808080"/>
-            </w:tcBorders>
-            <w:tcMar>
-              <w:top w:w="0" w:type="dxa"/>
-              <w:left w:w="0" w:type="dxa"/>
-              <w:bottom w:w="0" w:type="dxa"/>
-              <w:right w:w="0" w:type="dxa"/>
-            </w:tcMar>
-            <w:vAlign w:val="center"/>
-            <w:hideMark/>
-          </w:tcPr>
-          <w:p>
-            <w:pPr>
-              <w:rPr>
-                <w:highlight w:val="yellow"/>
-              </w:rPr>
-            </w:pPr>
-          </w:p>
-        </w:tc>
-        <w:tc>
-          <w:tcPr>
-            <w:tcW w:w="1608" w:type="dxa"/>
-            <w:tcBorders>
-              <w:top w:val="single" w:sz="6" w:space="0" w:color="808080"/>
-              <w:left w:val="single" w:sz="6" w:space="0" w:color="808080"/>
-              <w:bottom w:val="single" w:sz="6" w:space="0" w:color="808080"/>
-              <w:right w:val="single" w:sz="2" w:space="0" w:color="000000"/>
-            </w:tcBorders>
-            <w:tcMar>
-              <w:top w:w="0" w:type="dxa"/>
-              <w:left w:w="60" w:type="dxa"/>
-              <w:bottom w:w="0" w:type="dxa"/>
-              <w:right w:w="0" w:type="dxa"/>
-            </w:tcMar>
-            <w:hideMark/>
-          </w:tcPr>
-          <w:p>
-            <w:pPr>
-              <w:rPr>
-                <w:highlight w:val="yellow"/>
-              </w:rPr>
-            </w:pPr>
-            <w:r>
-              <w:rPr>
-                <w:highlight w:val="yellow"/>
-              </w:rPr>
-              <w:t>ICAICT201A</w:t>
-            </w:r>
-          </w:p>
-        </w:tc>
-        <w:tc>
-          <w:tcPr>
-            <w:tcW w:w="3638" w:type="dxa"/>
-            <w:tcBorders>
-              <w:top w:val="single" w:sz="6" w:space="0" w:color="808080"/>
-              <w:left w:val="single" w:sz="2" w:space="0" w:color="000000"/>
-              <w:bottom w:val="single" w:sz="6" w:space="0" w:color="808080"/>
-              <w:right w:val="single" w:sz="6" w:space="0" w:color="808080"/>
-            </w:tcBorders>
-            <w:tcMar>
-              <w:top w:w="0" w:type="dxa"/>
-              <w:left w:w="60" w:type="dxa"/>
-              <w:bottom w:w="0" w:type="dxa"/>
-              <w:right w:w="0" w:type="dxa"/>
-            </w:tcMar>
-            <w:hideMark/>
-          </w:tcPr>
-          <w:p>
-            <w:pPr>
-              <w:rPr>
-                <w:highlight w:val="yellow"/>
-              </w:rPr>
-            </w:pPr>
-            <w:r>
-              <w:rPr>
-                <w:highlight w:val="yellow"/>
-              </w:rPr>
-              <w:t>Use Computer Operating System and Hardware</w:t>
-            </w:r>
-          </w:p>
-        </w:tc>
-        <w:tc>
-          <w:tcPr>
-            <w:tcW w:w="4931" w:type="dxa"/>
-            <w:tcBorders>
-              <w:top w:val="single" w:sz="6" w:space="0" w:color="808080"/>
-              <w:left w:val="single" w:sz="6" w:space="0" w:color="808080"/>
-              <w:bottom w:val="single" w:sz="6" w:space="0" w:color="808080"/>
-              <w:right w:val="single" w:sz="2" w:space="0" w:color="000000"/>
-            </w:tcBorders>
-            <w:tcMar>
-              <w:top w:w="0" w:type="dxa"/>
-              <w:left w:w="60" w:type="dxa"/>
-              <w:bottom w:w="0" w:type="dxa"/>
-              <w:right w:w="60" w:type="dxa"/>
-            </w:tcMar>
-            <w:vAlign w:val="center"/>
-            <w:hideMark/>
-          </w:tcPr>
-          <w:p>
-            <w:pPr>
-              <w:rPr>
-                <w:highlight w:val="yellow"/>
-              </w:rPr>
-            </w:pPr>
-            <w:r>
-              <w:rPr>
-                <w:highlight w:val="yellow"/>
-              </w:rPr>
-              <w:t>Participation in organised IT activity &amp; researching &amp; creating report</w:t>
-            </w:r>
-          </w:p>
-        </w:tc>
-      </w:tr>
-    </w:tbl>
-    <w:p/>
-    <w:p/>
-    <w:p/>
     <w:p/>
     <w:sectPr>
       <w:footerReference w:type="even" r:id="rId15"/>
@@ -4017,7 +4054,7 @@
   <w:abstractNum w:abstractNumId="0" w15:restartNumberingAfterBreak="0">
     <w:nsid w:val="00000001"/>
     <w:multiLevelType w:val="multilevel"/>
-    <w:tmpl w:val="2910BAB0"/>
+    <w:tmpl w:val="06125688"/>
     <w:lvl w:ilvl="0">
       <w:start w:val="1"/>
       <w:numFmt w:val="decimal"/>
@@ -4993,7 +5030,7 @@
     <w:next w:val="BodyText"/>
     <w:link w:val="Heading2Char"/>
     <w:qFormat/>
-    <w:rsid w:val="00386405"/>
+    <w:rsid w:val="00E73C82"/>
     <w:pPr>
       <w:keepNext/>
       <w:keepLines/>
@@ -5007,7 +5044,7 @@
     <w:rPr>
       <w:b/>
       <w:bCs/>
-      <w:color w:val="auto"/>
+      <w:color w:val="2F5496" w:themeColor="accent1" w:themeShade="BF"/>
       <w:sz w:val="28"/>
       <w:szCs w:val="28"/>
     </w:rPr>
@@ -5018,7 +5055,7 @@
     <w:next w:val="BodyText"/>
     <w:link w:val="Heading5Char"/>
     <w:qFormat/>
-    <w:rsid w:val="00386405"/>
+    <w:rsid w:val="00E73C82"/>
     <w:pPr>
       <w:numPr>
         <w:ilvl w:val="4"/>
@@ -5032,6 +5069,7 @@
       <w:bCs/>
       <w:i/>
       <w:iCs/>
+      <w:color w:val="2F5496" w:themeColor="accent1" w:themeShade="BF"/>
     </w:rPr>
   </w:style>
   <w:style w:type="character" w:default="1" w:styleId="DefaultParagraphFont">
@@ -5124,11 +5162,12 @@
     <w:name w:val="Heading 2 Char"/>
     <w:basedOn w:val="DefaultParagraphFont"/>
     <w:link w:val="Heading2"/>
-    <w:rsid w:val="00386405"/>
+    <w:rsid w:val="00E73C82"/>
     <w:rPr>
       <w:rFonts w:eastAsia="Times New Roman" w:cstheme="minorHAnsi"/>
       <w:b/>
       <w:bCs/>
+      <w:color w:val="2F5496" w:themeColor="accent1" w:themeShade="BF"/>
       <w:kern w:val="1"/>
       <w:sz w:val="28"/>
       <w:szCs w:val="28"/>
@@ -5139,14 +5178,14 @@
     <w:name w:val="Heading 5 Char"/>
     <w:basedOn w:val="DefaultParagraphFont"/>
     <w:link w:val="Heading5"/>
-    <w:rsid w:val="00386405"/>
+    <w:rsid w:val="00E73C82"/>
     <w:rPr>
       <w:rFonts w:eastAsia="Times New Roman" w:cstheme="minorHAnsi"/>
       <w:b/>
       <w:bCs/>
       <w:i/>
       <w:iCs/>
-      <w:color w:val="000000"/>
+      <w:color w:val="2F5496" w:themeColor="accent1" w:themeShade="BF"/>
       <w:kern w:val="1"/>
       <w:sz w:val="24"/>
       <w:szCs w:val="24"/>

</xml_diff>